<commit_message>
Now processes runs & tabs with separate indexes.
First working version for File3!
</commit_message>
<xml_diff>
--- a/DocxToPdf.Core.Tests/validDocX/file_3.docx
+++ b/DocxToPdf.Core.Tests/validDocX/file_3.docx
@@ -6,13 +6,44 @@
       <w:pPr>
         <w:pStyle w:val="CQPNR02"/>
         <w:spacing w:after="0"/>
+        <w:sectPr>
+          <w:headerReference w:type="default" r:id="rId6"/>
+          <w:footerReference w:type="default" r:id="rId7"/>
+          <w:pgSz w:w="11906" w:h="16838"/>
+          <w:pgMar w:top="1440" w:right="454" w:bottom="1440" w:left="567" w:header="708" w:footer="708" w:gutter="0"/>
+          <w:pgNumType w:start="1"/>
+          <w:cols w:space="708"/>
+          <w:docGrid w:linePitch="360"/>
+        </w:sectPr>
+        <w:tabs xmlns:w="http://schemas.openxmlformats.org/wordprocessingml/2006/main">
+          <w:tab w:val="left" w:pos="6"/>
+          <w:tab w:val="left" w:pos="1843"/>
+          <w:tab w:val="left" w:pos="2551"/>
+          <w:tab w:val="left" w:pos="3118"/>
+          <w:tab w:val="left" w:pos="6094"/>
+          <w:tab w:val="left" w:pos="6945"/>
+          <w:tab w:val="left" w:pos="7654"/>
+          <w:tab w:val="left" w:pos="8220"/>
+        </w:tabs>
       </w:pPr>
-      <w:r>
-        <w:t xml:space="preserve"> </w:t>
-      </w:r>
-      <w:bookmarkStart w:id="0" w:name="_GoBack"/>
-      <w:bookmarkEnd w:id="0"/>
-      <w:r>
+    </w:p>
+    <w:p>
+      <w:pPr>
+        <w:pStyle w:val="CQPNR02"/>
+        <w:spacing w:after="0"/>
+        <w:tabs xmlns:w="http://schemas.openxmlformats.org/wordprocessingml/2006/main">
+          <w:tab w:val="left" w:pos="6"/>
+          <w:tab w:val="left" w:pos="1843"/>
+          <w:tab w:val="left" w:pos="2551"/>
+          <w:tab w:val="left" w:pos="3118"/>
+          <w:tab w:val="left" w:pos="6094"/>
+          <w:tab w:val="left" w:pos="6945"/>
+          <w:tab w:val="left" w:pos="7654"/>
+          <w:tab w:val="left" w:pos="8220"/>
+        </w:tabs>
+      </w:pPr>
+      <w:r>
+        <w:lastRenderedPageBreak/>
         <w:tab/>
         <w:t>Turn No</w:t>
       </w:r>
@@ -30,12 +61,8 @@
       </w:r>
       <w:r>
         <w:tab/>
-      </w:r>
-      <w:proofErr w:type="spellStart"/>
-      <w:r>
         <w:t>Arr</w:t>
       </w:r>
-      <w:proofErr w:type="spellEnd"/>
       <w:r>
         <w:tab/>
         <w:t>Dep</w:t>
@@ -53,6 +80,13 @@
       <w:pPr>
         <w:pStyle w:val="CQPNR03"/>
         <w:spacing w:after="0"/>
+        <w:tabs xmlns:w="http://schemas.openxmlformats.org/wordprocessingml/2006/main">
+          <w:tab w:val="left" w:pos="1843"/>
+          <w:tab w:val="left" w:pos="6094"/>
+          <w:tab w:val="left" w:pos="6945"/>
+          <w:tab w:val="left" w:pos="8787"/>
+          <w:tab w:val="left" w:pos="9638"/>
+        </w:tabs>
       </w:pPr>
       <w:r>
         <w:tab/>
@@ -64,20 +98,14 @@
       </w:r>
       <w:r>
         <w:tab/>
-      </w:r>
-      <w:proofErr w:type="spellStart"/>
-      <w:r>
         <w:t>Time</w:t>
       </w:r>
-      <w:proofErr w:type="spellEnd"/>
       <w:r>
         <w:tab/>
         <w:t>Refs</w:t>
       </w:r>
       <w:r>
         <w:tab/>
-      </w:r>
-      <w:r>
         <w:t>Days</w:t>
       </w:r>
     </w:p>
@@ -85,6 +113,9 @@
       <w:pPr>
         <w:pStyle w:val="CQPNR01"/>
         <w:spacing w:after="0"/>
+        <w:tabs xmlns:w="http://schemas.openxmlformats.org/wordprocessingml/2006/main">
+          <w:tab w:val="left" w:pos="6"/>
+        </w:tabs>
       </w:pPr>
       <w:r>
         <w:tab/>
@@ -95,6 +126,9 @@
       <w:pPr>
         <w:pStyle w:val="CQPNR01"/>
         <w:spacing w:after="0"/>
+        <w:tabs xmlns:w="http://schemas.openxmlformats.org/wordprocessingml/2006/main">
+          <w:tab w:val="left" w:pos="6"/>
+        </w:tabs>
       </w:pPr>
       <w:r>
         <w:tab/>
@@ -111,23 +145,42 @@
       <w:pPr>
         <w:pStyle w:val="CQPNR04"/>
         <w:spacing w:after="0"/>
+        <w:tabs xmlns:w="http://schemas.openxmlformats.org/wordprocessingml/2006/main">
+          <w:tab w:val="left" w:pos="6"/>
+          <w:tab w:val="right" w:pos="1417"/>
+          <w:tab w:val="right" w:pos="2409"/>
+          <w:tab w:val="left" w:pos="2551"/>
+          <w:tab w:val="left" w:pos="3260"/>
+          <w:tab w:val="right" w:pos="6661"/>
+          <w:tab w:val="right" w:pos="7512"/>
+          <w:tab w:val="left" w:pos="7654"/>
+          <w:tab w:val="left" w:pos="8220"/>
+          <w:tab w:val="left" w:pos="8787"/>
+          <w:tab w:val="left" w:pos="9638"/>
+        </w:tabs>
       </w:pPr>
       <w:r>
         <w:tab/>
-      </w:r>
-      <w:proofErr w:type="gramStart"/>
-      <w:r>
-        <w:t>STP  IP</w:t>
-      </w:r>
-      <w:proofErr w:type="gramEnd"/>
-      <w:r>
-        <w:t xml:space="preserve">  23</w:t>
+        <w:t>STP  IP  23</w:t>
       </w:r>
     </w:p>
     <w:p>
       <w:pPr>
         <w:pStyle w:val="CQPNR04"/>
         <w:spacing w:after="0"/>
+        <w:tabs xmlns:w="http://schemas.openxmlformats.org/wordprocessingml/2006/main">
+          <w:tab w:val="left" w:pos="6"/>
+          <w:tab w:val="right" w:pos="1417"/>
+          <w:tab w:val="right" w:pos="2409"/>
+          <w:tab w:val="left" w:pos="2551"/>
+          <w:tab w:val="left" w:pos="3260"/>
+          <w:tab w:val="right" w:pos="6661"/>
+          <w:tab w:val="right" w:pos="7512"/>
+          <w:tab w:val="left" w:pos="7654"/>
+          <w:tab w:val="left" w:pos="8220"/>
+          <w:tab w:val="left" w:pos="8787"/>
+          <w:tab w:val="left" w:pos="9638"/>
+        </w:tabs>
       </w:pPr>
       <w:r>
         <w:t xml:space="preserve"> </w:t>
@@ -137,6 +190,20 @@
       <w:pPr>
         <w:pStyle w:val="CQPNR11"/>
         <w:spacing w:after="0"/>
+        <w:tabs xmlns:w="http://schemas.openxmlformats.org/wordprocessingml/2006/main">
+          <w:tab w:val="left" w:pos="6"/>
+          <w:tab w:val="right" w:pos="1417"/>
+          <w:tab w:val="left" w:pos="1559"/>
+          <w:tab w:val="right" w:pos="2409"/>
+          <w:tab w:val="left" w:pos="2551"/>
+          <w:tab w:val="left" w:pos="3260"/>
+          <w:tab w:val="right" w:pos="6661"/>
+          <w:tab w:val="right" w:pos="7512"/>
+          <w:tab w:val="left" w:pos="7654"/>
+          <w:tab w:val="left" w:pos="8220"/>
+          <w:tab w:val="left" w:pos="8787"/>
+          <w:tab w:val="left" w:pos="9638"/>
+        </w:tabs>
       </w:pPr>
       <w:r>
         <w:tab/>
@@ -179,17 +246,27 @@
       </w:r>
       <w:r>
         <w:tab/>
-      </w:r>
-      <w:proofErr w:type="spellStart"/>
-      <w:r>
         <w:t>TWThO</w:t>
       </w:r>
-      <w:proofErr w:type="spellEnd"/>
     </w:p>
     <w:p>
       <w:pPr>
         <w:pStyle w:val="CQPNR11"/>
         <w:spacing w:after="0"/>
+        <w:tabs xmlns:w="http://schemas.openxmlformats.org/wordprocessingml/2006/main">
+          <w:tab w:val="left" w:pos="6"/>
+          <w:tab w:val="right" w:pos="1417"/>
+          <w:tab w:val="left" w:pos="1559"/>
+          <w:tab w:val="right" w:pos="2409"/>
+          <w:tab w:val="left" w:pos="2551"/>
+          <w:tab w:val="left" w:pos="3260"/>
+          <w:tab w:val="right" w:pos="6661"/>
+          <w:tab w:val="right" w:pos="7512"/>
+          <w:tab w:val="left" w:pos="7654"/>
+          <w:tab w:val="left" w:pos="8220"/>
+          <w:tab w:val="left" w:pos="8787"/>
+          <w:tab w:val="left" w:pos="9638"/>
+        </w:tabs>
       </w:pPr>
       <w:r>
         <w:tab/>
@@ -236,6 +313,20 @@
       <w:pPr>
         <w:pStyle w:val="CQPNR11"/>
         <w:spacing w:after="0"/>
+        <w:tabs xmlns:w="http://schemas.openxmlformats.org/wordprocessingml/2006/main">
+          <w:tab w:val="left" w:pos="6"/>
+          <w:tab w:val="right" w:pos="1417"/>
+          <w:tab w:val="left" w:pos="1559"/>
+          <w:tab w:val="right" w:pos="2409"/>
+          <w:tab w:val="left" w:pos="2551"/>
+          <w:tab w:val="left" w:pos="3260"/>
+          <w:tab w:val="right" w:pos="6661"/>
+          <w:tab w:val="right" w:pos="7512"/>
+          <w:tab w:val="left" w:pos="7654"/>
+          <w:tab w:val="left" w:pos="8220"/>
+          <w:tab w:val="left" w:pos="8787"/>
+          <w:tab w:val="left" w:pos="9638"/>
+        </w:tabs>
       </w:pPr>
       <w:r>
         <w:tab/>
@@ -280,6 +371,19 @@
       <w:pPr>
         <w:pStyle w:val="CQPNR04"/>
         <w:spacing w:after="0"/>
+        <w:tabs xmlns:w="http://schemas.openxmlformats.org/wordprocessingml/2006/main">
+          <w:tab w:val="left" w:pos="6"/>
+          <w:tab w:val="right" w:pos="1417"/>
+          <w:tab w:val="right" w:pos="2409"/>
+          <w:tab w:val="left" w:pos="2551"/>
+          <w:tab w:val="left" w:pos="3260"/>
+          <w:tab w:val="right" w:pos="6661"/>
+          <w:tab w:val="right" w:pos="7512"/>
+          <w:tab w:val="left" w:pos="7654"/>
+          <w:tab w:val="left" w:pos="8220"/>
+          <w:tab w:val="left" w:pos="8787"/>
+          <w:tab w:val="left" w:pos="9638"/>
+        </w:tabs>
       </w:pPr>
       <w:r>
         <w:tab/>
@@ -287,10 +391,7 @@
       </w:r>
       <w:r>
         <w:tab/>
-        <w:t>10:0</w:t>
-      </w:r>
-      <w:r>
-        <w:t>5</w:t>
+        <w:t>10:05</w:t>
       </w:r>
       <w:r>
         <w:tab/>
@@ -302,13 +403,8 @@
       </w:r>
       <w:r>
         <w:tab/>
-        <w:t xml:space="preserve">PE 4    at 16.06   </w:t>
-      </w:r>
-      <w:proofErr w:type="spellStart"/>
-      <w:r>
-        <w:t>TWThO</w:t>
-      </w:r>
-      <w:proofErr w:type="spellEnd"/>
+        <w:t>PE 4    at 16.06   TWThO</w:t>
+      </w:r>
       <w:r>
         <w:tab/>
       </w:r>
@@ -332,6 +428,20 @@
       <w:pPr>
         <w:pStyle w:val="CQPNR11"/>
         <w:spacing w:after="0"/>
+        <w:tabs xmlns:w="http://schemas.openxmlformats.org/wordprocessingml/2006/main">
+          <w:tab w:val="left" w:pos="6"/>
+          <w:tab w:val="right" w:pos="1417"/>
+          <w:tab w:val="left" w:pos="1559"/>
+          <w:tab w:val="right" w:pos="2409"/>
+          <w:tab w:val="left" w:pos="2551"/>
+          <w:tab w:val="left" w:pos="3260"/>
+          <w:tab w:val="right" w:pos="6661"/>
+          <w:tab w:val="right" w:pos="7512"/>
+          <w:tab w:val="left" w:pos="7654"/>
+          <w:tab w:val="left" w:pos="8220"/>
+          <w:tab w:val="left" w:pos="8787"/>
+          <w:tab w:val="left" w:pos="9638"/>
+        </w:tabs>
       </w:pPr>
       <w:r>
         <w:tab/>
@@ -339,12 +449,8 @@
       </w:r>
       <w:r>
         <w:tab/>
-      </w:r>
-      <w:proofErr w:type="spellStart"/>
-      <w:r>
         <w:t>TWThO</w:t>
       </w:r>
-      <w:proofErr w:type="spellEnd"/>
       <w:r>
         <w:tab/>
       </w:r>
@@ -384,6 +490,16 @@
       <w:pPr>
         <w:pStyle w:val="CQPNR10"/>
         <w:spacing w:after="0"/>
+        <w:tabs xmlns:w="http://schemas.openxmlformats.org/wordprocessingml/2006/main">
+          <w:tab w:val="left" w:pos="6"/>
+          <w:tab w:val="right" w:pos="1417"/>
+          <w:tab w:val="right" w:pos="2409"/>
+          <w:tab w:val="left" w:pos="2551"/>
+          <w:tab w:val="left" w:pos="3260"/>
+          <w:tab w:val="left" w:pos="8220"/>
+          <w:tab w:val="left" w:pos="8787"/>
+          <w:tab w:val="left" w:pos="9638"/>
+        </w:tabs>
       </w:pPr>
       <w:r>
         <w:tab/>
@@ -417,6 +533,16 @@
       <w:pPr>
         <w:pStyle w:val="CQPNR10"/>
         <w:spacing w:after="0"/>
+        <w:tabs xmlns:w="http://schemas.openxmlformats.org/wordprocessingml/2006/main">
+          <w:tab w:val="left" w:pos="6"/>
+          <w:tab w:val="right" w:pos="1417"/>
+          <w:tab w:val="right" w:pos="2409"/>
+          <w:tab w:val="left" w:pos="2551"/>
+          <w:tab w:val="left" w:pos="3260"/>
+          <w:tab w:val="left" w:pos="8220"/>
+          <w:tab w:val="left" w:pos="8787"/>
+          <w:tab w:val="left" w:pos="9638"/>
+        </w:tabs>
       </w:pPr>
       <w:r>
         <w:tab/>
@@ -450,6 +576,20 @@
       <w:pPr>
         <w:pStyle w:val="CQPNR11"/>
         <w:spacing w:after="0"/>
+        <w:tabs xmlns:w="http://schemas.openxmlformats.org/wordprocessingml/2006/main">
+          <w:tab w:val="left" w:pos="6"/>
+          <w:tab w:val="right" w:pos="1417"/>
+          <w:tab w:val="left" w:pos="1559"/>
+          <w:tab w:val="right" w:pos="2409"/>
+          <w:tab w:val="left" w:pos="2551"/>
+          <w:tab w:val="left" w:pos="3260"/>
+          <w:tab w:val="right" w:pos="6661"/>
+          <w:tab w:val="right" w:pos="7512"/>
+          <w:tab w:val="left" w:pos="7654"/>
+          <w:tab w:val="left" w:pos="8220"/>
+          <w:tab w:val="left" w:pos="8787"/>
+          <w:tab w:val="left" w:pos="9638"/>
+        </w:tabs>
       </w:pPr>
       <w:r>
         <w:tab/>
@@ -499,6 +639,20 @@
       <w:pPr>
         <w:pStyle w:val="CQPNR11"/>
         <w:spacing w:after="0"/>
+        <w:tabs xmlns:w="http://schemas.openxmlformats.org/wordprocessingml/2006/main">
+          <w:tab w:val="left" w:pos="6"/>
+          <w:tab w:val="right" w:pos="1417"/>
+          <w:tab w:val="left" w:pos="1559"/>
+          <w:tab w:val="right" w:pos="2409"/>
+          <w:tab w:val="left" w:pos="2551"/>
+          <w:tab w:val="left" w:pos="3260"/>
+          <w:tab w:val="right" w:pos="6661"/>
+          <w:tab w:val="right" w:pos="7512"/>
+          <w:tab w:val="left" w:pos="7654"/>
+          <w:tab w:val="left" w:pos="8220"/>
+          <w:tab w:val="left" w:pos="8787"/>
+          <w:tab w:val="left" w:pos="9638"/>
+        </w:tabs>
       </w:pPr>
       <w:r>
         <w:tab/>
@@ -520,10 +674,7 @@
       </w:r>
       <w:r>
         <w:tab/>
-        <w:t xml:space="preserve">Felixstowe North </w:t>
-      </w:r>
-      <w:r>
-        <w:t>F.L.T.</w:t>
+        <w:t>Felixstowe North F.L.T.</w:t>
       </w:r>
       <w:r>
         <w:tab/>
@@ -549,6 +700,20 @@
       <w:pPr>
         <w:pStyle w:val="CQPNR11"/>
         <w:spacing w:after="0"/>
+        <w:tabs xmlns:w="http://schemas.openxmlformats.org/wordprocessingml/2006/main">
+          <w:tab w:val="left" w:pos="6"/>
+          <w:tab w:val="right" w:pos="1417"/>
+          <w:tab w:val="left" w:pos="1559"/>
+          <w:tab w:val="right" w:pos="2409"/>
+          <w:tab w:val="left" w:pos="2551"/>
+          <w:tab w:val="left" w:pos="3260"/>
+          <w:tab w:val="right" w:pos="6661"/>
+          <w:tab w:val="right" w:pos="7512"/>
+          <w:tab w:val="left" w:pos="7654"/>
+          <w:tab w:val="left" w:pos="8220"/>
+          <w:tab w:val="left" w:pos="8787"/>
+          <w:tab w:val="left" w:pos="9638"/>
+        </w:tabs>
       </w:pPr>
       <w:r>
         <w:tab/>
@@ -593,6 +758,20 @@
       <w:pPr>
         <w:pStyle w:val="CQPNR11"/>
         <w:spacing w:after="0"/>
+        <w:tabs xmlns:w="http://schemas.openxmlformats.org/wordprocessingml/2006/main">
+          <w:tab w:val="left" w:pos="6"/>
+          <w:tab w:val="right" w:pos="1417"/>
+          <w:tab w:val="left" w:pos="1559"/>
+          <w:tab w:val="right" w:pos="2409"/>
+          <w:tab w:val="left" w:pos="2551"/>
+          <w:tab w:val="left" w:pos="3260"/>
+          <w:tab w:val="right" w:pos="6661"/>
+          <w:tab w:val="right" w:pos="7512"/>
+          <w:tab w:val="left" w:pos="7654"/>
+          <w:tab w:val="left" w:pos="8220"/>
+          <w:tab w:val="left" w:pos="8787"/>
+          <w:tab w:val="left" w:pos="9638"/>
+        </w:tabs>
       </w:pPr>
       <w:r>
         <w:tab/>
@@ -642,6 +821,20 @@
       <w:pPr>
         <w:pStyle w:val="CQPNR11"/>
         <w:spacing w:after="0"/>
+        <w:tabs xmlns:w="http://schemas.openxmlformats.org/wordprocessingml/2006/main">
+          <w:tab w:val="left" w:pos="6"/>
+          <w:tab w:val="right" w:pos="1417"/>
+          <w:tab w:val="left" w:pos="1559"/>
+          <w:tab w:val="right" w:pos="2409"/>
+          <w:tab w:val="left" w:pos="2551"/>
+          <w:tab w:val="left" w:pos="3260"/>
+          <w:tab w:val="right" w:pos="6661"/>
+          <w:tab w:val="right" w:pos="7512"/>
+          <w:tab w:val="left" w:pos="7654"/>
+          <w:tab w:val="left" w:pos="8220"/>
+          <w:tab w:val="left" w:pos="8787"/>
+          <w:tab w:val="left" w:pos="9638"/>
+        </w:tabs>
       </w:pPr>
       <w:r>
         <w:tab/>
@@ -691,6 +884,16 @@
       <w:pPr>
         <w:pStyle w:val="CQPNR10"/>
         <w:spacing w:after="0"/>
+        <w:tabs xmlns:w="http://schemas.openxmlformats.org/wordprocessingml/2006/main">
+          <w:tab w:val="left" w:pos="6"/>
+          <w:tab w:val="right" w:pos="1417"/>
+          <w:tab w:val="right" w:pos="2409"/>
+          <w:tab w:val="left" w:pos="2551"/>
+          <w:tab w:val="left" w:pos="3260"/>
+          <w:tab w:val="left" w:pos="8220"/>
+          <w:tab w:val="left" w:pos="8787"/>
+          <w:tab w:val="left" w:pos="9638"/>
+        </w:tabs>
       </w:pPr>
       <w:r>
         <w:tab/>
@@ -724,6 +927,20 @@
       <w:pPr>
         <w:pStyle w:val="CQPNR11"/>
         <w:spacing w:after="0"/>
+        <w:tabs xmlns:w="http://schemas.openxmlformats.org/wordprocessingml/2006/main">
+          <w:tab w:val="left" w:pos="6"/>
+          <w:tab w:val="right" w:pos="1417"/>
+          <w:tab w:val="left" w:pos="1559"/>
+          <w:tab w:val="right" w:pos="2409"/>
+          <w:tab w:val="left" w:pos="2551"/>
+          <w:tab w:val="left" w:pos="3260"/>
+          <w:tab w:val="right" w:pos="6661"/>
+          <w:tab w:val="right" w:pos="7512"/>
+          <w:tab w:val="left" w:pos="7654"/>
+          <w:tab w:val="left" w:pos="8220"/>
+          <w:tab w:val="left" w:pos="8787"/>
+          <w:tab w:val="left" w:pos="9638"/>
+        </w:tabs>
       </w:pPr>
       <w:r>
         <w:tab/>
@@ -771,6 +988,20 @@
       <w:pPr>
         <w:pStyle w:val="CQPNR11"/>
         <w:spacing w:after="0"/>
+        <w:tabs xmlns:w="http://schemas.openxmlformats.org/wordprocessingml/2006/main">
+          <w:tab w:val="left" w:pos="6"/>
+          <w:tab w:val="right" w:pos="1417"/>
+          <w:tab w:val="left" w:pos="1559"/>
+          <w:tab w:val="right" w:pos="2409"/>
+          <w:tab w:val="left" w:pos="2551"/>
+          <w:tab w:val="left" w:pos="3260"/>
+          <w:tab w:val="right" w:pos="6661"/>
+          <w:tab w:val="right" w:pos="7512"/>
+          <w:tab w:val="left" w:pos="7654"/>
+          <w:tab w:val="left" w:pos="8220"/>
+          <w:tab w:val="left" w:pos="8787"/>
+          <w:tab w:val="left" w:pos="9638"/>
+        </w:tabs>
       </w:pPr>
       <w:r>
         <w:tab/>
@@ -815,6 +1046,20 @@
       <w:pPr>
         <w:pStyle w:val="CQPNR11"/>
         <w:spacing w:after="0"/>
+        <w:tabs xmlns:w="http://schemas.openxmlformats.org/wordprocessingml/2006/main">
+          <w:tab w:val="left" w:pos="6"/>
+          <w:tab w:val="right" w:pos="1417"/>
+          <w:tab w:val="left" w:pos="1559"/>
+          <w:tab w:val="right" w:pos="2409"/>
+          <w:tab w:val="left" w:pos="2551"/>
+          <w:tab w:val="left" w:pos="3260"/>
+          <w:tab w:val="right" w:pos="6661"/>
+          <w:tab w:val="right" w:pos="7512"/>
+          <w:tab w:val="left" w:pos="7654"/>
+          <w:tab w:val="left" w:pos="8220"/>
+          <w:tab w:val="left" w:pos="8787"/>
+          <w:tab w:val="left" w:pos="9638"/>
+        </w:tabs>
       </w:pPr>
       <w:r>
         <w:tab/>
@@ -848,10 +1093,7 @@
       </w:r>
       <w:r>
         <w:tab/>
-        <w:t>0L</w:t>
-      </w:r>
-      <w:r>
-        <w:t>90</w:t>
+        <w:t>0L90</w:t>
       </w:r>
       <w:r>
         <w:tab/>
@@ -867,6 +1109,20 @@
       <w:pPr>
         <w:pStyle w:val="CQPNR11"/>
         <w:spacing w:after="0"/>
+        <w:tabs xmlns:w="http://schemas.openxmlformats.org/wordprocessingml/2006/main">
+          <w:tab w:val="left" w:pos="6"/>
+          <w:tab w:val="right" w:pos="1417"/>
+          <w:tab w:val="left" w:pos="1559"/>
+          <w:tab w:val="right" w:pos="2409"/>
+          <w:tab w:val="left" w:pos="2551"/>
+          <w:tab w:val="left" w:pos="3260"/>
+          <w:tab w:val="right" w:pos="6661"/>
+          <w:tab w:val="right" w:pos="7512"/>
+          <w:tab w:val="left" w:pos="7654"/>
+          <w:tab w:val="left" w:pos="8220"/>
+          <w:tab w:val="left" w:pos="8787"/>
+          <w:tab w:val="left" w:pos="9638"/>
+        </w:tabs>
       </w:pPr>
       <w:r>
         <w:tab/>
@@ -914,6 +1170,20 @@
       <w:pPr>
         <w:pStyle w:val="CQPNR11"/>
         <w:spacing w:after="0"/>
+        <w:tabs xmlns:w="http://schemas.openxmlformats.org/wordprocessingml/2006/main">
+          <w:tab w:val="left" w:pos="6"/>
+          <w:tab w:val="right" w:pos="1417"/>
+          <w:tab w:val="left" w:pos="1559"/>
+          <w:tab w:val="right" w:pos="2409"/>
+          <w:tab w:val="left" w:pos="2551"/>
+          <w:tab w:val="left" w:pos="3260"/>
+          <w:tab w:val="right" w:pos="6661"/>
+          <w:tab w:val="right" w:pos="7512"/>
+          <w:tab w:val="left" w:pos="7654"/>
+          <w:tab w:val="left" w:pos="8220"/>
+          <w:tab w:val="left" w:pos="8787"/>
+          <w:tab w:val="left" w:pos="9638"/>
+        </w:tabs>
       </w:pPr>
       <w:r>
         <w:tab/>
@@ -958,6 +1228,20 @@
       <w:pPr>
         <w:pStyle w:val="CQPNR11"/>
         <w:spacing w:after="0"/>
+        <w:tabs xmlns:w="http://schemas.openxmlformats.org/wordprocessingml/2006/main">
+          <w:tab w:val="left" w:pos="6"/>
+          <w:tab w:val="right" w:pos="1417"/>
+          <w:tab w:val="left" w:pos="1559"/>
+          <w:tab w:val="right" w:pos="2409"/>
+          <w:tab w:val="left" w:pos="2551"/>
+          <w:tab w:val="left" w:pos="3260"/>
+          <w:tab w:val="right" w:pos="6661"/>
+          <w:tab w:val="right" w:pos="7512"/>
+          <w:tab w:val="left" w:pos="7654"/>
+          <w:tab w:val="left" w:pos="8220"/>
+          <w:tab w:val="left" w:pos="8787"/>
+          <w:tab w:val="left" w:pos="9638"/>
+        </w:tabs>
       </w:pPr>
       <w:r>
         <w:tab/>
@@ -1000,17 +1284,27 @@
       </w:r>
       <w:r>
         <w:tab/>
-      </w:r>
-      <w:proofErr w:type="spellStart"/>
-      <w:r>
         <w:t>WThFO</w:t>
       </w:r>
-      <w:proofErr w:type="spellEnd"/>
     </w:p>
     <w:p>
       <w:pPr>
         <w:pStyle w:val="CQPNR11"/>
         <w:spacing w:after="0"/>
+        <w:tabs xmlns:w="http://schemas.openxmlformats.org/wordprocessingml/2006/main">
+          <w:tab w:val="left" w:pos="6"/>
+          <w:tab w:val="right" w:pos="1417"/>
+          <w:tab w:val="left" w:pos="1559"/>
+          <w:tab w:val="right" w:pos="2409"/>
+          <w:tab w:val="left" w:pos="2551"/>
+          <w:tab w:val="left" w:pos="3260"/>
+          <w:tab w:val="right" w:pos="6661"/>
+          <w:tab w:val="right" w:pos="7512"/>
+          <w:tab w:val="left" w:pos="7654"/>
+          <w:tab w:val="left" w:pos="8220"/>
+          <w:tab w:val="left" w:pos="8787"/>
+          <w:tab w:val="left" w:pos="9638"/>
+        </w:tabs>
       </w:pPr>
       <w:r>
         <w:tab/>
@@ -1057,6 +1351,16 @@
       <w:pPr>
         <w:pStyle w:val="CQPNR10"/>
         <w:spacing w:after="0"/>
+        <w:tabs xmlns:w="http://schemas.openxmlformats.org/wordprocessingml/2006/main">
+          <w:tab w:val="left" w:pos="6"/>
+          <w:tab w:val="right" w:pos="1417"/>
+          <w:tab w:val="right" w:pos="2409"/>
+          <w:tab w:val="left" w:pos="2551"/>
+          <w:tab w:val="left" w:pos="3260"/>
+          <w:tab w:val="left" w:pos="8220"/>
+          <w:tab w:val="left" w:pos="8787"/>
+          <w:tab w:val="left" w:pos="9638"/>
+        </w:tabs>
       </w:pPr>
       <w:r>
         <w:tab/>
@@ -1089,6 +1393,16 @@
       <w:pPr>
         <w:pStyle w:val="CQPNR10"/>
         <w:spacing w:after="0"/>
+        <w:tabs xmlns:w="http://schemas.openxmlformats.org/wordprocessingml/2006/main">
+          <w:tab w:val="left" w:pos="6"/>
+          <w:tab w:val="right" w:pos="1417"/>
+          <w:tab w:val="right" w:pos="2409"/>
+          <w:tab w:val="left" w:pos="2551"/>
+          <w:tab w:val="left" w:pos="3260"/>
+          <w:tab w:val="left" w:pos="8220"/>
+          <w:tab w:val="left" w:pos="8787"/>
+          <w:tab w:val="left" w:pos="9638"/>
+        </w:tabs>
       </w:pPr>
       <w:r>
         <w:tab/>
@@ -1122,6 +1436,16 @@
       <w:pPr>
         <w:pStyle w:val="CQPNR10"/>
         <w:spacing w:after="0"/>
+        <w:tabs xmlns:w="http://schemas.openxmlformats.org/wordprocessingml/2006/main">
+          <w:tab w:val="left" w:pos="6"/>
+          <w:tab w:val="right" w:pos="1417"/>
+          <w:tab w:val="right" w:pos="2409"/>
+          <w:tab w:val="left" w:pos="2551"/>
+          <w:tab w:val="left" w:pos="3260"/>
+          <w:tab w:val="left" w:pos="8220"/>
+          <w:tab w:val="left" w:pos="8787"/>
+          <w:tab w:val="left" w:pos="9638"/>
+        </w:tabs>
       </w:pPr>
       <w:r>
         <w:tab/>
@@ -1146,10 +1470,10 @@
       <w:pPr>
         <w:pStyle w:val="CQPNR01"/>
         <w:spacing w:after="0"/>
+        <w:tabs xmlns:w="http://schemas.openxmlformats.org/wordprocessingml/2006/main">
+          <w:tab w:val="left" w:pos="6"/>
+        </w:tabs>
       </w:pPr>
-      <w:r>
-        <w:t xml:space="preserve"> </w:t>
-      </w:r>
     </w:p>
     <w:p>
       <w:pPr>
@@ -1161,8 +1485,6 @@
       </w:r>
     </w:p>
     <w:sectPr>
-      <w:headerReference w:type="default" r:id="rId6"/>
-      <w:footerReference w:type="default" r:id="rId7"/>
       <w:pgSz w:w="11906" w:h="16838"/>
       <w:pgMar w:top="1440" w:right="454" w:bottom="1440" w:left="567" w:header="708" w:footer="708" w:gutter="0"/>
       <w:cols w:space="708"/>
@@ -1192,15 +1514,12 @@
       <w:r>
         <w:continuationSeparator/>
       </w:r>
-      <w:r>
-        <w:t xml:space="preserve"> </w:t>
-      </w:r>
     </w:p>
   </w:endnote>
 </w:endnotes>
 </file>
 
-<file path=word/footer1.xml><?xml version="1.0" encoding="utf-8"?>
+<file path=word/footer105.xml><?xml version="1.0" encoding="utf-8"?>
 <w:ftr xmlns:wpc="http://schemas.microsoft.com/office/word/2010/wordprocessingCanvas" xmlns:cx="http://schemas.microsoft.com/office/drawing/2014/chartex" xmlns:cx1="http://schemas.microsoft.com/office/drawing/2015/9/8/chartex" xmlns:cx2="http://schemas.microsoft.com/office/drawing/2015/10/21/chartex" xmlns:cx3="http://schemas.microsoft.com/office/drawing/2016/5/9/chartex" xmlns:cx4="http://schemas.microsoft.com/office/drawing/2016/5/10/chartex" xmlns:cx5="http://schemas.microsoft.com/office/drawing/2016/5/11/chartex" xmlns:cx6="http://schemas.microsoft.com/office/drawing/2016/5/12/chartex" xmlns:cx7="http://schemas.microsoft.com/office/drawing/2016/5/13/chartex" xmlns:cx8="http://schemas.microsoft.com/office/drawing/2016/5/14/chartex" xmlns:mc="http://schemas.openxmlformats.org/markup-compatibility/2006" xmlns:aink="http://schemas.microsoft.com/office/drawing/2016/ink" xmlns:am3d="http://schemas.microsoft.com/office/drawing/2017/model3d" xmlns:o="urn:schemas-microsoft-com:office:office" xmlns:r="http://schemas.openxmlformats.org/officeDocument/2006/relationships" xmlns:m="http://schemas.openxmlformats.org/officeDocument/2006/math" xmlns:v="urn:schemas-microsoft-com:vml" xmlns:wp14="http://schemas.microsoft.com/office/word/2010/wordprocessingDrawing" xmlns:wp="http://schemas.openxmlformats.org/drawingml/2006/wordprocessingDrawing" xmlns:w10="urn:schemas-microsoft-com:office:word" xmlns:w="http://schemas.openxmlformats.org/wordprocessingml/2006/main" xmlns:w14="http://schemas.microsoft.com/office/word/2010/wordml" xmlns:w15="http://schemas.microsoft.com/office/word/2012/wordml" xmlns:w16cid="http://schemas.microsoft.com/office/word/2016/wordml/cid" xmlns:w16se="http://schemas.microsoft.com/office/word/2015/wordml/symex" xmlns:wpg="http://schemas.microsoft.com/office/word/2010/wordprocessingGroup" xmlns:wpi="http://schemas.microsoft.com/office/word/2010/wordprocessingInk" xmlns:wne="http://schemas.microsoft.com/office/word/2006/wordml" xmlns:wps="http://schemas.microsoft.com/office/word/2010/wordprocessingShape" mc:Ignorable="w14 w15 w16se w16cid wp14">
   <w:p>
     <w:pPr>
@@ -1223,6 +1542,534 @@
       <w:fldChar w:fldCharType="separate"/>
     </w:r>
     <w:r>
+      <w:rPr>
+        <w:noProof/>
+      </w:rPr>
+      <w:t>1</w:t>
+    </w:r>
+    <w:r>
+      <w:fldChar w:fldCharType="end"/>
+    </w:r>
+  </w:p>
+</w:ftr>
+</file>
+
+<file path=word/footer1115.xml><?xml version="1.0" encoding="utf-8"?>
+<w:ftr xmlns:wpc="http://schemas.microsoft.com/office/word/2010/wordprocessingCanvas" xmlns:cx="http://schemas.microsoft.com/office/drawing/2014/chartex" xmlns:cx1="http://schemas.microsoft.com/office/drawing/2015/9/8/chartex" xmlns:cx2="http://schemas.microsoft.com/office/drawing/2015/10/21/chartex" xmlns:cx3="http://schemas.microsoft.com/office/drawing/2016/5/9/chartex" xmlns:cx4="http://schemas.microsoft.com/office/drawing/2016/5/10/chartex" xmlns:cx5="http://schemas.microsoft.com/office/drawing/2016/5/11/chartex" xmlns:cx6="http://schemas.microsoft.com/office/drawing/2016/5/12/chartex" xmlns:cx7="http://schemas.microsoft.com/office/drawing/2016/5/13/chartex" xmlns:cx8="http://schemas.microsoft.com/office/drawing/2016/5/14/chartex" xmlns:mc="http://schemas.openxmlformats.org/markup-compatibility/2006" xmlns:aink="http://schemas.microsoft.com/office/drawing/2016/ink" xmlns:am3d="http://schemas.microsoft.com/office/drawing/2017/model3d" xmlns:o="urn:schemas-microsoft-com:office:office" xmlns:r="http://schemas.openxmlformats.org/officeDocument/2006/relationships" xmlns:m="http://schemas.openxmlformats.org/officeDocument/2006/math" xmlns:v="urn:schemas-microsoft-com:vml" xmlns:wp14="http://schemas.microsoft.com/office/word/2010/wordprocessingDrawing" xmlns:wp="http://schemas.openxmlformats.org/drawingml/2006/wordprocessingDrawing" xmlns:w10="urn:schemas-microsoft-com:office:word" xmlns:w="http://schemas.openxmlformats.org/wordprocessingml/2006/main" xmlns:w14="http://schemas.microsoft.com/office/word/2010/wordml" xmlns:w15="http://schemas.microsoft.com/office/word/2012/wordml" xmlns:w16cid="http://schemas.microsoft.com/office/word/2016/wordml/cid" xmlns:w16se="http://schemas.microsoft.com/office/word/2015/wordml/symex" xmlns:wpg="http://schemas.microsoft.com/office/word/2010/wordprocessingGroup" xmlns:wpi="http://schemas.microsoft.com/office/word/2010/wordprocessingInk" xmlns:wne="http://schemas.microsoft.com/office/word/2006/wordml" xmlns:wps="http://schemas.microsoft.com/office/word/2010/wordprocessingShape" mc:Ignorable="w14 w15 w16se w16cid wp14">
+  <w:p>
+    <w:pPr>
+      <w:pStyle w:val="CQPNR05"/>
+    </w:pPr>
+    <w:r>
+      <w:t>Printed on 03/01/2019 at 14:03</w:t>
+    </w:r>
+    <w:r>
+      <w:tab/>
+      <w:t xml:space="preserve">Page </w:t>
+    </w:r>
+    <w:r>
+      <w:fldChar w:fldCharType="begin"/>
+    </w:r>
+    <w:r>
+      <w:instrText xml:space="preserve"> PAGE  \* MERGEFORMAT </w:instrText>
+    </w:r>
+    <w:r>
+      <w:fldChar w:fldCharType="separate"/>
+    </w:r>
+    <w:r>
+      <w:rPr>
+        <w:noProof/>
+      </w:rPr>
+      <w:t>1</w:t>
+    </w:r>
+    <w:r>
+      <w:fldChar w:fldCharType="end"/>
+    </w:r>
+  </w:p>
+</w:ftr>
+</file>
+
+<file path=word/footer127.xml><?xml version="1.0" encoding="utf-8"?>
+<w:ftr xmlns:wpc="http://schemas.microsoft.com/office/word/2010/wordprocessingCanvas" xmlns:cx="http://schemas.microsoft.com/office/drawing/2014/chartex" xmlns:cx1="http://schemas.microsoft.com/office/drawing/2015/9/8/chartex" xmlns:cx2="http://schemas.microsoft.com/office/drawing/2015/10/21/chartex" xmlns:cx3="http://schemas.microsoft.com/office/drawing/2016/5/9/chartex" xmlns:cx4="http://schemas.microsoft.com/office/drawing/2016/5/10/chartex" xmlns:cx5="http://schemas.microsoft.com/office/drawing/2016/5/11/chartex" xmlns:cx6="http://schemas.microsoft.com/office/drawing/2016/5/12/chartex" xmlns:cx7="http://schemas.microsoft.com/office/drawing/2016/5/13/chartex" xmlns:cx8="http://schemas.microsoft.com/office/drawing/2016/5/14/chartex" xmlns:mc="http://schemas.openxmlformats.org/markup-compatibility/2006" xmlns:aink="http://schemas.microsoft.com/office/drawing/2016/ink" xmlns:am3d="http://schemas.microsoft.com/office/drawing/2017/model3d" xmlns:o="urn:schemas-microsoft-com:office:office" xmlns:r="http://schemas.openxmlformats.org/officeDocument/2006/relationships" xmlns:m="http://schemas.openxmlformats.org/officeDocument/2006/math" xmlns:v="urn:schemas-microsoft-com:vml" xmlns:wp14="http://schemas.microsoft.com/office/word/2010/wordprocessingDrawing" xmlns:wp="http://schemas.openxmlformats.org/drawingml/2006/wordprocessingDrawing" xmlns:w10="urn:schemas-microsoft-com:office:word" xmlns:w="http://schemas.openxmlformats.org/wordprocessingml/2006/main" xmlns:w14="http://schemas.microsoft.com/office/word/2010/wordml" xmlns:w15="http://schemas.microsoft.com/office/word/2012/wordml" xmlns:w16cid="http://schemas.microsoft.com/office/word/2016/wordml/cid" xmlns:w16se="http://schemas.microsoft.com/office/word/2015/wordml/symex" xmlns:wpg="http://schemas.microsoft.com/office/word/2010/wordprocessingGroup" xmlns:wpi="http://schemas.microsoft.com/office/word/2010/wordprocessingInk" xmlns:wne="http://schemas.microsoft.com/office/word/2006/wordml" xmlns:wps="http://schemas.microsoft.com/office/word/2010/wordprocessingShape" mc:Ignorable="w14 w15 w16se w16cid wp14">
+  <w:p>
+    <w:pPr>
+      <w:pStyle w:val="CQPNR05"/>
+    </w:pPr>
+    <w:r>
+      <w:t>Printed on 03/01/2019 at 14:03</w:t>
+    </w:r>
+    <w:r>
+      <w:tab/>
+      <w:t xml:space="preserve">Page </w:t>
+    </w:r>
+    <w:r>
+      <w:fldChar w:fldCharType="begin"/>
+    </w:r>
+    <w:r>
+      <w:instrText xml:space="preserve"> PAGE  \* MERGEFORMAT </w:instrText>
+    </w:r>
+    <w:r>
+      <w:fldChar w:fldCharType="separate"/>
+    </w:r>
+    <w:r>
+      <w:rPr>
+        <w:noProof/>
+      </w:rPr>
+      <w:t>1</w:t>
+    </w:r>
+    <w:r>
+      <w:fldChar w:fldCharType="end"/>
+    </w:r>
+  </w:p>
+</w:ftr>
+</file>
+
+<file path=word/footer13.xml><?xml version="1.0" encoding="utf-8"?>
+<w:ftr xmlns:wpc="http://schemas.microsoft.com/office/word/2010/wordprocessingCanvas" xmlns:cx="http://schemas.microsoft.com/office/drawing/2014/chartex" xmlns:cx1="http://schemas.microsoft.com/office/drawing/2015/9/8/chartex" xmlns:cx2="http://schemas.microsoft.com/office/drawing/2015/10/21/chartex" xmlns:cx3="http://schemas.microsoft.com/office/drawing/2016/5/9/chartex" xmlns:cx4="http://schemas.microsoft.com/office/drawing/2016/5/10/chartex" xmlns:cx5="http://schemas.microsoft.com/office/drawing/2016/5/11/chartex" xmlns:cx6="http://schemas.microsoft.com/office/drawing/2016/5/12/chartex" xmlns:cx7="http://schemas.microsoft.com/office/drawing/2016/5/13/chartex" xmlns:cx8="http://schemas.microsoft.com/office/drawing/2016/5/14/chartex" xmlns:mc="http://schemas.openxmlformats.org/markup-compatibility/2006" xmlns:aink="http://schemas.microsoft.com/office/drawing/2016/ink" xmlns:am3d="http://schemas.microsoft.com/office/drawing/2017/model3d" xmlns:o="urn:schemas-microsoft-com:office:office" xmlns:r="http://schemas.openxmlformats.org/officeDocument/2006/relationships" xmlns:m="http://schemas.openxmlformats.org/officeDocument/2006/math" xmlns:v="urn:schemas-microsoft-com:vml" xmlns:wp14="http://schemas.microsoft.com/office/word/2010/wordprocessingDrawing" xmlns:wp="http://schemas.openxmlformats.org/drawingml/2006/wordprocessingDrawing" xmlns:w10="urn:schemas-microsoft-com:office:word" xmlns:w="http://schemas.openxmlformats.org/wordprocessingml/2006/main" xmlns:w14="http://schemas.microsoft.com/office/word/2010/wordml" xmlns:w15="http://schemas.microsoft.com/office/word/2012/wordml" xmlns:w16cid="http://schemas.microsoft.com/office/word/2016/wordml/cid" xmlns:w16se="http://schemas.microsoft.com/office/word/2015/wordml/symex" xmlns:wpg="http://schemas.microsoft.com/office/word/2010/wordprocessingGroup" xmlns:wpi="http://schemas.microsoft.com/office/word/2010/wordprocessingInk" xmlns:wne="http://schemas.microsoft.com/office/word/2006/wordml" xmlns:wps="http://schemas.microsoft.com/office/word/2010/wordprocessingShape" mc:Ignorable="w14 w15 w16se w16cid wp14">
+  <w:p>
+    <w:pPr>
+      <w:pStyle w:val="CQPNR05"/>
+    </w:pPr>
+    <w:r>
+      <w:t>Printed on 03/01/2019 at 14:03</w:t>
+    </w:r>
+    <w:r>
+      <w:tab/>
+      <w:t xml:space="preserve">Page </w:t>
+    </w:r>
+    <w:r>
+      <w:fldChar w:fldCharType="begin"/>
+    </w:r>
+    <w:r>
+      <w:instrText xml:space="preserve"> PAGE  \* MERGEFORMAT </w:instrText>
+    </w:r>
+    <w:r>
+      <w:fldChar w:fldCharType="separate"/>
+    </w:r>
+    <w:r>
+      <w:rPr>
+        <w:noProof/>
+      </w:rPr>
+      <w:t>1</w:t>
+    </w:r>
+    <w:r>
+      <w:fldChar w:fldCharType="end"/>
+    </w:r>
+  </w:p>
+</w:ftr>
+</file>
+
+<file path=word/footer1313.xml><?xml version="1.0" encoding="utf-8"?>
+<w:ftr xmlns:wpc="http://schemas.microsoft.com/office/word/2010/wordprocessingCanvas" xmlns:cx="http://schemas.microsoft.com/office/drawing/2014/chartex" xmlns:cx1="http://schemas.microsoft.com/office/drawing/2015/9/8/chartex" xmlns:cx2="http://schemas.microsoft.com/office/drawing/2015/10/21/chartex" xmlns:cx3="http://schemas.microsoft.com/office/drawing/2016/5/9/chartex" xmlns:cx4="http://schemas.microsoft.com/office/drawing/2016/5/10/chartex" xmlns:cx5="http://schemas.microsoft.com/office/drawing/2016/5/11/chartex" xmlns:cx6="http://schemas.microsoft.com/office/drawing/2016/5/12/chartex" xmlns:cx7="http://schemas.microsoft.com/office/drawing/2016/5/13/chartex" xmlns:cx8="http://schemas.microsoft.com/office/drawing/2016/5/14/chartex" xmlns:mc="http://schemas.openxmlformats.org/markup-compatibility/2006" xmlns:aink="http://schemas.microsoft.com/office/drawing/2016/ink" xmlns:am3d="http://schemas.microsoft.com/office/drawing/2017/model3d" xmlns:o="urn:schemas-microsoft-com:office:office" xmlns:r="http://schemas.openxmlformats.org/officeDocument/2006/relationships" xmlns:m="http://schemas.openxmlformats.org/officeDocument/2006/math" xmlns:v="urn:schemas-microsoft-com:vml" xmlns:wp14="http://schemas.microsoft.com/office/word/2010/wordprocessingDrawing" xmlns:wp="http://schemas.openxmlformats.org/drawingml/2006/wordprocessingDrawing" xmlns:w10="urn:schemas-microsoft-com:office:word" xmlns:w="http://schemas.openxmlformats.org/wordprocessingml/2006/main" xmlns:w14="http://schemas.microsoft.com/office/word/2010/wordml" xmlns:w15="http://schemas.microsoft.com/office/word/2012/wordml" xmlns:w16cid="http://schemas.microsoft.com/office/word/2016/wordml/cid" xmlns:w16se="http://schemas.microsoft.com/office/word/2015/wordml/symex" xmlns:wpg="http://schemas.microsoft.com/office/word/2010/wordprocessingGroup" xmlns:wpi="http://schemas.microsoft.com/office/word/2010/wordprocessingInk" xmlns:wne="http://schemas.microsoft.com/office/word/2006/wordml" xmlns:wps="http://schemas.microsoft.com/office/word/2010/wordprocessingShape" mc:Ignorable="w14 w15 w16se w16cid wp14">
+  <w:p>
+    <w:pPr>
+      <w:pStyle w:val="CQPNR05"/>
+    </w:pPr>
+    <w:r>
+      <w:t>Printed on 03/01/2019 at 14:03</w:t>
+    </w:r>
+    <w:r>
+      <w:tab/>
+      <w:t xml:space="preserve">Page </w:t>
+    </w:r>
+    <w:r>
+      <w:fldChar w:fldCharType="begin"/>
+    </w:r>
+    <w:r>
+      <w:instrText xml:space="preserve"> PAGE  \* MERGEFORMAT </w:instrText>
+    </w:r>
+    <w:r>
+      <w:fldChar w:fldCharType="separate"/>
+    </w:r>
+    <w:r>
+      <w:rPr>
+        <w:noProof/>
+      </w:rPr>
+      <w:t>1</w:t>
+    </w:r>
+    <w:r>
+      <w:fldChar w:fldCharType="end"/>
+    </w:r>
+  </w:p>
+</w:ftr>
+</file>
+
+<file path=word/footer146.xml><?xml version="1.0" encoding="utf-8"?>
+<w:ftr xmlns:wpc="http://schemas.microsoft.com/office/word/2010/wordprocessingCanvas" xmlns:cx="http://schemas.microsoft.com/office/drawing/2014/chartex" xmlns:cx1="http://schemas.microsoft.com/office/drawing/2015/9/8/chartex" xmlns:cx2="http://schemas.microsoft.com/office/drawing/2015/10/21/chartex" xmlns:cx3="http://schemas.microsoft.com/office/drawing/2016/5/9/chartex" xmlns:cx4="http://schemas.microsoft.com/office/drawing/2016/5/10/chartex" xmlns:cx5="http://schemas.microsoft.com/office/drawing/2016/5/11/chartex" xmlns:cx6="http://schemas.microsoft.com/office/drawing/2016/5/12/chartex" xmlns:cx7="http://schemas.microsoft.com/office/drawing/2016/5/13/chartex" xmlns:cx8="http://schemas.microsoft.com/office/drawing/2016/5/14/chartex" xmlns:mc="http://schemas.openxmlformats.org/markup-compatibility/2006" xmlns:aink="http://schemas.microsoft.com/office/drawing/2016/ink" xmlns:am3d="http://schemas.microsoft.com/office/drawing/2017/model3d" xmlns:o="urn:schemas-microsoft-com:office:office" xmlns:r="http://schemas.openxmlformats.org/officeDocument/2006/relationships" xmlns:m="http://schemas.openxmlformats.org/officeDocument/2006/math" xmlns:v="urn:schemas-microsoft-com:vml" xmlns:wp14="http://schemas.microsoft.com/office/word/2010/wordprocessingDrawing" xmlns:wp="http://schemas.openxmlformats.org/drawingml/2006/wordprocessingDrawing" xmlns:w10="urn:schemas-microsoft-com:office:word" xmlns:w="http://schemas.openxmlformats.org/wordprocessingml/2006/main" xmlns:w14="http://schemas.microsoft.com/office/word/2010/wordml" xmlns:w15="http://schemas.microsoft.com/office/word/2012/wordml" xmlns:w16cid="http://schemas.microsoft.com/office/word/2016/wordml/cid" xmlns:w16se="http://schemas.microsoft.com/office/word/2015/wordml/symex" xmlns:wpg="http://schemas.microsoft.com/office/word/2010/wordprocessingGroup" xmlns:wpi="http://schemas.microsoft.com/office/word/2010/wordprocessingInk" xmlns:wne="http://schemas.microsoft.com/office/word/2006/wordml" xmlns:wps="http://schemas.microsoft.com/office/word/2010/wordprocessingShape" mc:Ignorable="w14 w15 w16se w16cid wp14">
+  <w:p>
+    <w:pPr>
+      <w:pStyle w:val="CQPNR05"/>
+    </w:pPr>
+    <w:r>
+      <w:t>Printed on 03/01/2019 at 14:03</w:t>
+    </w:r>
+    <w:r>
+      <w:tab/>
+      <w:t xml:space="preserve">Page </w:t>
+    </w:r>
+    <w:r>
+      <w:fldChar w:fldCharType="begin"/>
+    </w:r>
+    <w:r>
+      <w:instrText xml:space="preserve"> PAGE  \* MERGEFORMAT </w:instrText>
+    </w:r>
+    <w:r>
+      <w:fldChar w:fldCharType="separate"/>
+    </w:r>
+    <w:r>
+      <w:rPr>
+        <w:noProof/>
+      </w:rPr>
+      <w:t>1</w:t>
+    </w:r>
+    <w:r>
+      <w:fldChar w:fldCharType="end"/>
+    </w:r>
+  </w:p>
+</w:ftr>
+</file>
+
+<file path=word/footer1516.xml><?xml version="1.0" encoding="utf-8"?>
+<w:ftr xmlns:wpc="http://schemas.microsoft.com/office/word/2010/wordprocessingCanvas" xmlns:cx="http://schemas.microsoft.com/office/drawing/2014/chartex" xmlns:cx1="http://schemas.microsoft.com/office/drawing/2015/9/8/chartex" xmlns:cx2="http://schemas.microsoft.com/office/drawing/2015/10/21/chartex" xmlns:cx3="http://schemas.microsoft.com/office/drawing/2016/5/9/chartex" xmlns:cx4="http://schemas.microsoft.com/office/drawing/2016/5/10/chartex" xmlns:cx5="http://schemas.microsoft.com/office/drawing/2016/5/11/chartex" xmlns:cx6="http://schemas.microsoft.com/office/drawing/2016/5/12/chartex" xmlns:cx7="http://schemas.microsoft.com/office/drawing/2016/5/13/chartex" xmlns:cx8="http://schemas.microsoft.com/office/drawing/2016/5/14/chartex" xmlns:mc="http://schemas.openxmlformats.org/markup-compatibility/2006" xmlns:aink="http://schemas.microsoft.com/office/drawing/2016/ink" xmlns:am3d="http://schemas.microsoft.com/office/drawing/2017/model3d" xmlns:o="urn:schemas-microsoft-com:office:office" xmlns:r="http://schemas.openxmlformats.org/officeDocument/2006/relationships" xmlns:m="http://schemas.openxmlformats.org/officeDocument/2006/math" xmlns:v="urn:schemas-microsoft-com:vml" xmlns:wp14="http://schemas.microsoft.com/office/word/2010/wordprocessingDrawing" xmlns:wp="http://schemas.openxmlformats.org/drawingml/2006/wordprocessingDrawing" xmlns:w10="urn:schemas-microsoft-com:office:word" xmlns:w="http://schemas.openxmlformats.org/wordprocessingml/2006/main" xmlns:w14="http://schemas.microsoft.com/office/word/2010/wordml" xmlns:w15="http://schemas.microsoft.com/office/word/2012/wordml" xmlns:w16cid="http://schemas.microsoft.com/office/word/2016/wordml/cid" xmlns:w16se="http://schemas.microsoft.com/office/word/2015/wordml/symex" xmlns:wpg="http://schemas.microsoft.com/office/word/2010/wordprocessingGroup" xmlns:wpi="http://schemas.microsoft.com/office/word/2010/wordprocessingInk" xmlns:wne="http://schemas.microsoft.com/office/word/2006/wordml" xmlns:wps="http://schemas.microsoft.com/office/word/2010/wordprocessingShape" mc:Ignorable="w14 w15 w16se w16cid wp14">
+  <w:p>
+    <w:pPr>
+      <w:pStyle w:val="CQPNR05"/>
+    </w:pPr>
+    <w:r>
+      <w:t>Printed on 03/01/2019 at 14:03</w:t>
+    </w:r>
+    <w:r>
+      <w:tab/>
+      <w:t xml:space="preserve">Page </w:t>
+    </w:r>
+    <w:r>
+      <w:fldChar w:fldCharType="begin"/>
+    </w:r>
+    <w:r>
+      <w:instrText xml:space="preserve"> PAGE  \* MERGEFORMAT </w:instrText>
+    </w:r>
+    <w:r>
+      <w:fldChar w:fldCharType="separate"/>
+    </w:r>
+    <w:r>
+      <w:rPr>
+        <w:noProof/>
+      </w:rPr>
+      <w:t>1</w:t>
+    </w:r>
+    <w:r>
+      <w:fldChar w:fldCharType="end"/>
+    </w:r>
+  </w:p>
+</w:ftr>
+</file>
+
+<file path=word/footer169.xml><?xml version="1.0" encoding="utf-8"?>
+<w:ftr xmlns:wpc="http://schemas.microsoft.com/office/word/2010/wordprocessingCanvas" xmlns:cx="http://schemas.microsoft.com/office/drawing/2014/chartex" xmlns:cx1="http://schemas.microsoft.com/office/drawing/2015/9/8/chartex" xmlns:cx2="http://schemas.microsoft.com/office/drawing/2015/10/21/chartex" xmlns:cx3="http://schemas.microsoft.com/office/drawing/2016/5/9/chartex" xmlns:cx4="http://schemas.microsoft.com/office/drawing/2016/5/10/chartex" xmlns:cx5="http://schemas.microsoft.com/office/drawing/2016/5/11/chartex" xmlns:cx6="http://schemas.microsoft.com/office/drawing/2016/5/12/chartex" xmlns:cx7="http://schemas.microsoft.com/office/drawing/2016/5/13/chartex" xmlns:cx8="http://schemas.microsoft.com/office/drawing/2016/5/14/chartex" xmlns:mc="http://schemas.openxmlformats.org/markup-compatibility/2006" xmlns:aink="http://schemas.microsoft.com/office/drawing/2016/ink" xmlns:am3d="http://schemas.microsoft.com/office/drawing/2017/model3d" xmlns:o="urn:schemas-microsoft-com:office:office" xmlns:r="http://schemas.openxmlformats.org/officeDocument/2006/relationships" xmlns:m="http://schemas.openxmlformats.org/officeDocument/2006/math" xmlns:v="urn:schemas-microsoft-com:vml" xmlns:wp14="http://schemas.microsoft.com/office/word/2010/wordprocessingDrawing" xmlns:wp="http://schemas.openxmlformats.org/drawingml/2006/wordprocessingDrawing" xmlns:w10="urn:schemas-microsoft-com:office:word" xmlns:w="http://schemas.openxmlformats.org/wordprocessingml/2006/main" xmlns:w14="http://schemas.microsoft.com/office/word/2010/wordml" xmlns:w15="http://schemas.microsoft.com/office/word/2012/wordml" xmlns:w16cid="http://schemas.microsoft.com/office/word/2016/wordml/cid" xmlns:w16se="http://schemas.microsoft.com/office/word/2015/wordml/symex" xmlns:wpg="http://schemas.microsoft.com/office/word/2010/wordprocessingGroup" xmlns:wpi="http://schemas.microsoft.com/office/word/2010/wordprocessingInk" xmlns:wne="http://schemas.microsoft.com/office/word/2006/wordml" xmlns:wps="http://schemas.microsoft.com/office/word/2010/wordprocessingShape" mc:Ignorable="w14 w15 w16se w16cid wp14">
+  <w:p>
+    <w:pPr>
+      <w:pStyle w:val="CQPNR05"/>
+    </w:pPr>
+    <w:r>
+      <w:t>Printed on 03/01/2019 at 14:03</w:t>
+    </w:r>
+    <w:r>
+      <w:tab/>
+      <w:t xml:space="preserve">Page </w:t>
+    </w:r>
+    <w:r>
+      <w:fldChar w:fldCharType="begin"/>
+    </w:r>
+    <w:r>
+      <w:instrText xml:space="preserve"> PAGE  \* MERGEFORMAT </w:instrText>
+    </w:r>
+    <w:r>
+      <w:fldChar w:fldCharType="separate"/>
+    </w:r>
+    <w:r>
+      <w:rPr>
+        <w:noProof/>
+      </w:rPr>
+      <w:t>1</w:t>
+    </w:r>
+    <w:r>
+      <w:fldChar w:fldCharType="end"/>
+    </w:r>
+  </w:p>
+</w:ftr>
+</file>
+
+<file path=word/footer214.xml><?xml version="1.0" encoding="utf-8"?>
+<w:ftr xmlns:wpc="http://schemas.microsoft.com/office/word/2010/wordprocessingCanvas" xmlns:cx="http://schemas.microsoft.com/office/drawing/2014/chartex" xmlns:cx1="http://schemas.microsoft.com/office/drawing/2015/9/8/chartex" xmlns:cx2="http://schemas.microsoft.com/office/drawing/2015/10/21/chartex" xmlns:cx3="http://schemas.microsoft.com/office/drawing/2016/5/9/chartex" xmlns:cx4="http://schemas.microsoft.com/office/drawing/2016/5/10/chartex" xmlns:cx5="http://schemas.microsoft.com/office/drawing/2016/5/11/chartex" xmlns:cx6="http://schemas.microsoft.com/office/drawing/2016/5/12/chartex" xmlns:cx7="http://schemas.microsoft.com/office/drawing/2016/5/13/chartex" xmlns:cx8="http://schemas.microsoft.com/office/drawing/2016/5/14/chartex" xmlns:mc="http://schemas.openxmlformats.org/markup-compatibility/2006" xmlns:aink="http://schemas.microsoft.com/office/drawing/2016/ink" xmlns:am3d="http://schemas.microsoft.com/office/drawing/2017/model3d" xmlns:o="urn:schemas-microsoft-com:office:office" xmlns:r="http://schemas.openxmlformats.org/officeDocument/2006/relationships" xmlns:m="http://schemas.openxmlformats.org/officeDocument/2006/math" xmlns:v="urn:schemas-microsoft-com:vml" xmlns:wp14="http://schemas.microsoft.com/office/word/2010/wordprocessingDrawing" xmlns:wp="http://schemas.openxmlformats.org/drawingml/2006/wordprocessingDrawing" xmlns:w10="urn:schemas-microsoft-com:office:word" xmlns:w="http://schemas.openxmlformats.org/wordprocessingml/2006/main" xmlns:w14="http://schemas.microsoft.com/office/word/2010/wordml" xmlns:w15="http://schemas.microsoft.com/office/word/2012/wordml" xmlns:w16cid="http://schemas.microsoft.com/office/word/2016/wordml/cid" xmlns:w16se="http://schemas.microsoft.com/office/word/2015/wordml/symex" xmlns:wpg="http://schemas.microsoft.com/office/word/2010/wordprocessingGroup" xmlns:wpi="http://schemas.microsoft.com/office/word/2010/wordprocessingInk" xmlns:wne="http://schemas.microsoft.com/office/word/2006/wordml" xmlns:wps="http://schemas.microsoft.com/office/word/2010/wordprocessingShape" mc:Ignorable="w14 w15 w16se w16cid wp14">
+  <w:p>
+    <w:pPr>
+      <w:pStyle w:val="CQPNR05"/>
+    </w:pPr>
+    <w:r>
+      <w:t>Printed on 03/01/2019 at 14:03</w:t>
+    </w:r>
+    <w:r>
+      <w:tab/>
+      <w:t xml:space="preserve">Page </w:t>
+    </w:r>
+    <w:r>
+      <w:fldChar w:fldCharType="begin"/>
+    </w:r>
+    <w:r>
+      <w:instrText xml:space="preserve"> PAGE  \* MERGEFORMAT </w:instrText>
+    </w:r>
+    <w:r>
+      <w:fldChar w:fldCharType="separate"/>
+    </w:r>
+    <w:r>
+      <w:rPr>
+        <w:noProof/>
+      </w:rPr>
+      <w:t>1</w:t>
+    </w:r>
+    <w:r>
+      <w:fldChar w:fldCharType="end"/>
+    </w:r>
+  </w:p>
+</w:ftr>
+</file>
+
+<file path=word/footer38.xml><?xml version="1.0" encoding="utf-8"?>
+<w:ftr xmlns:wpc="http://schemas.microsoft.com/office/word/2010/wordprocessingCanvas" xmlns:cx="http://schemas.microsoft.com/office/drawing/2014/chartex" xmlns:cx1="http://schemas.microsoft.com/office/drawing/2015/9/8/chartex" xmlns:cx2="http://schemas.microsoft.com/office/drawing/2015/10/21/chartex" xmlns:cx3="http://schemas.microsoft.com/office/drawing/2016/5/9/chartex" xmlns:cx4="http://schemas.microsoft.com/office/drawing/2016/5/10/chartex" xmlns:cx5="http://schemas.microsoft.com/office/drawing/2016/5/11/chartex" xmlns:cx6="http://schemas.microsoft.com/office/drawing/2016/5/12/chartex" xmlns:cx7="http://schemas.microsoft.com/office/drawing/2016/5/13/chartex" xmlns:cx8="http://schemas.microsoft.com/office/drawing/2016/5/14/chartex" xmlns:mc="http://schemas.openxmlformats.org/markup-compatibility/2006" xmlns:aink="http://schemas.microsoft.com/office/drawing/2016/ink" xmlns:am3d="http://schemas.microsoft.com/office/drawing/2017/model3d" xmlns:o="urn:schemas-microsoft-com:office:office" xmlns:r="http://schemas.openxmlformats.org/officeDocument/2006/relationships" xmlns:m="http://schemas.openxmlformats.org/officeDocument/2006/math" xmlns:v="urn:schemas-microsoft-com:vml" xmlns:wp14="http://schemas.microsoft.com/office/word/2010/wordprocessingDrawing" xmlns:wp="http://schemas.openxmlformats.org/drawingml/2006/wordprocessingDrawing" xmlns:w10="urn:schemas-microsoft-com:office:word" xmlns:w="http://schemas.openxmlformats.org/wordprocessingml/2006/main" xmlns:w14="http://schemas.microsoft.com/office/word/2010/wordml" xmlns:w15="http://schemas.microsoft.com/office/word/2012/wordml" xmlns:w16cid="http://schemas.microsoft.com/office/word/2016/wordml/cid" xmlns:w16se="http://schemas.microsoft.com/office/word/2015/wordml/symex" xmlns:wpg="http://schemas.microsoft.com/office/word/2010/wordprocessingGroup" xmlns:wpi="http://schemas.microsoft.com/office/word/2010/wordprocessingInk" xmlns:wne="http://schemas.microsoft.com/office/word/2006/wordml" xmlns:wps="http://schemas.microsoft.com/office/word/2010/wordprocessingShape" mc:Ignorable="w14 w15 w16se w16cid wp14">
+  <w:p>
+    <w:pPr>
+      <w:pStyle w:val="CQPNR05"/>
+    </w:pPr>
+    <w:r>
+      <w:t>Printed on 03/01/2019 at 14:03</w:t>
+    </w:r>
+    <w:r>
+      <w:tab/>
+      <w:t xml:space="preserve">Page </w:t>
+    </w:r>
+    <w:r>
+      <w:fldChar w:fldCharType="begin"/>
+    </w:r>
+    <w:r>
+      <w:instrText xml:space="preserve"> PAGE  \* MERGEFORMAT </w:instrText>
+    </w:r>
+    <w:r>
+      <w:fldChar w:fldCharType="separate"/>
+    </w:r>
+    <w:r>
+      <w:rPr>
+        <w:noProof/>
+      </w:rPr>
+      <w:t>1</w:t>
+    </w:r>
+    <w:r>
+      <w:fldChar w:fldCharType="end"/>
+    </w:r>
+  </w:p>
+</w:ftr>
+</file>
+
+<file path=word/footer41.xml><?xml version="1.0" encoding="utf-8"?>
+<w:ftr xmlns:wpc="http://schemas.microsoft.com/office/word/2010/wordprocessingCanvas" xmlns:cx="http://schemas.microsoft.com/office/drawing/2014/chartex" xmlns:cx1="http://schemas.microsoft.com/office/drawing/2015/9/8/chartex" xmlns:cx2="http://schemas.microsoft.com/office/drawing/2015/10/21/chartex" xmlns:cx3="http://schemas.microsoft.com/office/drawing/2016/5/9/chartex" xmlns:cx4="http://schemas.microsoft.com/office/drawing/2016/5/10/chartex" xmlns:cx5="http://schemas.microsoft.com/office/drawing/2016/5/11/chartex" xmlns:cx6="http://schemas.microsoft.com/office/drawing/2016/5/12/chartex" xmlns:cx7="http://schemas.microsoft.com/office/drawing/2016/5/13/chartex" xmlns:cx8="http://schemas.microsoft.com/office/drawing/2016/5/14/chartex" xmlns:mc="http://schemas.openxmlformats.org/markup-compatibility/2006" xmlns:aink="http://schemas.microsoft.com/office/drawing/2016/ink" xmlns:am3d="http://schemas.microsoft.com/office/drawing/2017/model3d" xmlns:o="urn:schemas-microsoft-com:office:office" xmlns:r="http://schemas.openxmlformats.org/officeDocument/2006/relationships" xmlns:m="http://schemas.openxmlformats.org/officeDocument/2006/math" xmlns:v="urn:schemas-microsoft-com:vml" xmlns:wp14="http://schemas.microsoft.com/office/word/2010/wordprocessingDrawing" xmlns:wp="http://schemas.openxmlformats.org/drawingml/2006/wordprocessingDrawing" xmlns:w10="urn:schemas-microsoft-com:office:word" xmlns:w="http://schemas.openxmlformats.org/wordprocessingml/2006/main" xmlns:w14="http://schemas.microsoft.com/office/word/2010/wordml" xmlns:w15="http://schemas.microsoft.com/office/word/2012/wordml" xmlns:w16cid="http://schemas.microsoft.com/office/word/2016/wordml/cid" xmlns:w16se="http://schemas.microsoft.com/office/word/2015/wordml/symex" xmlns:wpg="http://schemas.microsoft.com/office/word/2010/wordprocessingGroup" xmlns:wpi="http://schemas.microsoft.com/office/word/2010/wordprocessingInk" xmlns:wne="http://schemas.microsoft.com/office/word/2006/wordml" xmlns:wps="http://schemas.microsoft.com/office/word/2010/wordprocessingShape" mc:Ignorable="w14 w15 w16se w16cid wp14">
+  <w:p>
+    <w:pPr>
+      <w:pStyle w:val="CQPNR05"/>
+    </w:pPr>
+    <w:r>
+      <w:t>Printed on 03/01/2019 at 14:03</w:t>
+    </w:r>
+    <w:r>
+      <w:tab/>
+      <w:t xml:space="preserve">Page </w:t>
+    </w:r>
+    <w:r>
+      <w:fldChar w:fldCharType="begin"/>
+    </w:r>
+    <w:r>
+      <w:instrText xml:space="preserve"> PAGE  \* MERGEFORMAT </w:instrText>
+    </w:r>
+    <w:r>
+      <w:fldChar w:fldCharType="separate"/>
+    </w:r>
+    <w:r>
+      <w:rPr>
+        <w:noProof/>
+      </w:rPr>
+      <w:t>1</w:t>
+    </w:r>
+    <w:r>
+      <w:fldChar w:fldCharType="end"/>
+    </w:r>
+  </w:p>
+</w:ftr>
+</file>
+
+<file path=word/footer510.xml><?xml version="1.0" encoding="utf-8"?>
+<w:ftr xmlns:wpc="http://schemas.microsoft.com/office/word/2010/wordprocessingCanvas" xmlns:cx="http://schemas.microsoft.com/office/drawing/2014/chartex" xmlns:cx1="http://schemas.microsoft.com/office/drawing/2015/9/8/chartex" xmlns:cx2="http://schemas.microsoft.com/office/drawing/2015/10/21/chartex" xmlns:cx3="http://schemas.microsoft.com/office/drawing/2016/5/9/chartex" xmlns:cx4="http://schemas.microsoft.com/office/drawing/2016/5/10/chartex" xmlns:cx5="http://schemas.microsoft.com/office/drawing/2016/5/11/chartex" xmlns:cx6="http://schemas.microsoft.com/office/drawing/2016/5/12/chartex" xmlns:cx7="http://schemas.microsoft.com/office/drawing/2016/5/13/chartex" xmlns:cx8="http://schemas.microsoft.com/office/drawing/2016/5/14/chartex" xmlns:mc="http://schemas.openxmlformats.org/markup-compatibility/2006" xmlns:aink="http://schemas.microsoft.com/office/drawing/2016/ink" xmlns:am3d="http://schemas.microsoft.com/office/drawing/2017/model3d" xmlns:o="urn:schemas-microsoft-com:office:office" xmlns:r="http://schemas.openxmlformats.org/officeDocument/2006/relationships" xmlns:m="http://schemas.openxmlformats.org/officeDocument/2006/math" xmlns:v="urn:schemas-microsoft-com:vml" xmlns:wp14="http://schemas.microsoft.com/office/word/2010/wordprocessingDrawing" xmlns:wp="http://schemas.openxmlformats.org/drawingml/2006/wordprocessingDrawing" xmlns:w10="urn:schemas-microsoft-com:office:word" xmlns:w="http://schemas.openxmlformats.org/wordprocessingml/2006/main" xmlns:w14="http://schemas.microsoft.com/office/word/2010/wordml" xmlns:w15="http://schemas.microsoft.com/office/word/2012/wordml" xmlns:w16cid="http://schemas.microsoft.com/office/word/2016/wordml/cid" xmlns:w16se="http://schemas.microsoft.com/office/word/2015/wordml/symex" xmlns:wpg="http://schemas.microsoft.com/office/word/2010/wordprocessingGroup" xmlns:wpi="http://schemas.microsoft.com/office/word/2010/wordprocessingInk" xmlns:wne="http://schemas.microsoft.com/office/word/2006/wordml" xmlns:wps="http://schemas.microsoft.com/office/word/2010/wordprocessingShape" mc:Ignorable="w14 w15 w16se w16cid wp14">
+  <w:p>
+    <w:pPr>
+      <w:pStyle w:val="CQPNR05"/>
+    </w:pPr>
+    <w:r>
+      <w:t>Printed on 03/01/2019 at 14:03</w:t>
+    </w:r>
+    <w:r>
+      <w:tab/>
+      <w:t xml:space="preserve">Page </w:t>
+    </w:r>
+    <w:r>
+      <w:fldChar w:fldCharType="begin"/>
+    </w:r>
+    <w:r>
+      <w:instrText xml:space="preserve"> PAGE  \* MERGEFORMAT </w:instrText>
+    </w:r>
+    <w:r>
+      <w:fldChar w:fldCharType="separate"/>
+    </w:r>
+    <w:r>
+      <w:rPr>
+        <w:noProof/>
+      </w:rPr>
+      <w:t>1</w:t>
+    </w:r>
+    <w:r>
+      <w:fldChar w:fldCharType="end"/>
+    </w:r>
+  </w:p>
+</w:ftr>
+</file>
+
+<file path=word/footer64.xml><?xml version="1.0" encoding="utf-8"?>
+<w:ftr xmlns:wpc="http://schemas.microsoft.com/office/word/2010/wordprocessingCanvas" xmlns:cx="http://schemas.microsoft.com/office/drawing/2014/chartex" xmlns:cx1="http://schemas.microsoft.com/office/drawing/2015/9/8/chartex" xmlns:cx2="http://schemas.microsoft.com/office/drawing/2015/10/21/chartex" xmlns:cx3="http://schemas.microsoft.com/office/drawing/2016/5/9/chartex" xmlns:cx4="http://schemas.microsoft.com/office/drawing/2016/5/10/chartex" xmlns:cx5="http://schemas.microsoft.com/office/drawing/2016/5/11/chartex" xmlns:cx6="http://schemas.microsoft.com/office/drawing/2016/5/12/chartex" xmlns:cx7="http://schemas.microsoft.com/office/drawing/2016/5/13/chartex" xmlns:cx8="http://schemas.microsoft.com/office/drawing/2016/5/14/chartex" xmlns:mc="http://schemas.openxmlformats.org/markup-compatibility/2006" xmlns:aink="http://schemas.microsoft.com/office/drawing/2016/ink" xmlns:am3d="http://schemas.microsoft.com/office/drawing/2017/model3d" xmlns:o="urn:schemas-microsoft-com:office:office" xmlns:r="http://schemas.openxmlformats.org/officeDocument/2006/relationships" xmlns:m="http://schemas.openxmlformats.org/officeDocument/2006/math" xmlns:v="urn:schemas-microsoft-com:vml" xmlns:wp14="http://schemas.microsoft.com/office/word/2010/wordprocessingDrawing" xmlns:wp="http://schemas.openxmlformats.org/drawingml/2006/wordprocessingDrawing" xmlns:w10="urn:schemas-microsoft-com:office:word" xmlns:w="http://schemas.openxmlformats.org/wordprocessingml/2006/main" xmlns:w14="http://schemas.microsoft.com/office/word/2010/wordml" xmlns:w15="http://schemas.microsoft.com/office/word/2012/wordml" xmlns:w16cid="http://schemas.microsoft.com/office/word/2016/wordml/cid" xmlns:w16se="http://schemas.microsoft.com/office/word/2015/wordml/symex" xmlns:wpg="http://schemas.microsoft.com/office/word/2010/wordprocessingGroup" xmlns:wpi="http://schemas.microsoft.com/office/word/2010/wordprocessingInk" xmlns:wne="http://schemas.microsoft.com/office/word/2006/wordml" xmlns:wps="http://schemas.microsoft.com/office/word/2010/wordprocessingShape" mc:Ignorable="w14 w15 w16se w16cid wp14">
+  <w:p>
+    <w:pPr>
+      <w:pStyle w:val="CQPNR05"/>
+    </w:pPr>
+    <w:r>
+      <w:t>Printed on 03/01/2019 at 14:03</w:t>
+    </w:r>
+    <w:r>
+      <w:tab/>
+      <w:t xml:space="preserve">Page </w:t>
+    </w:r>
+    <w:r>
+      <w:fldChar w:fldCharType="begin"/>
+    </w:r>
+    <w:r>
+      <w:instrText xml:space="preserve"> PAGE  \* MERGEFORMAT </w:instrText>
+    </w:r>
+    <w:r>
+      <w:fldChar w:fldCharType="separate"/>
+    </w:r>
+    <w:r>
+      <w:rPr>
+        <w:noProof/>
+      </w:rPr>
+      <w:t>1</w:t>
+    </w:r>
+    <w:r>
+      <w:fldChar w:fldCharType="end"/>
+    </w:r>
+  </w:p>
+</w:ftr>
+</file>
+
+<file path=word/footer712.xml><?xml version="1.0" encoding="utf-8"?>
+<w:ftr xmlns:wpc="http://schemas.microsoft.com/office/word/2010/wordprocessingCanvas" xmlns:cx="http://schemas.microsoft.com/office/drawing/2014/chartex" xmlns:cx1="http://schemas.microsoft.com/office/drawing/2015/9/8/chartex" xmlns:cx2="http://schemas.microsoft.com/office/drawing/2015/10/21/chartex" xmlns:cx3="http://schemas.microsoft.com/office/drawing/2016/5/9/chartex" xmlns:cx4="http://schemas.microsoft.com/office/drawing/2016/5/10/chartex" xmlns:cx5="http://schemas.microsoft.com/office/drawing/2016/5/11/chartex" xmlns:cx6="http://schemas.microsoft.com/office/drawing/2016/5/12/chartex" xmlns:cx7="http://schemas.microsoft.com/office/drawing/2016/5/13/chartex" xmlns:cx8="http://schemas.microsoft.com/office/drawing/2016/5/14/chartex" xmlns:mc="http://schemas.openxmlformats.org/markup-compatibility/2006" xmlns:aink="http://schemas.microsoft.com/office/drawing/2016/ink" xmlns:am3d="http://schemas.microsoft.com/office/drawing/2017/model3d" xmlns:o="urn:schemas-microsoft-com:office:office" xmlns:r="http://schemas.openxmlformats.org/officeDocument/2006/relationships" xmlns:m="http://schemas.openxmlformats.org/officeDocument/2006/math" xmlns:v="urn:schemas-microsoft-com:vml" xmlns:wp14="http://schemas.microsoft.com/office/word/2010/wordprocessingDrawing" xmlns:wp="http://schemas.openxmlformats.org/drawingml/2006/wordprocessingDrawing" xmlns:w10="urn:schemas-microsoft-com:office:word" xmlns:w="http://schemas.openxmlformats.org/wordprocessingml/2006/main" xmlns:w14="http://schemas.microsoft.com/office/word/2010/wordml" xmlns:w15="http://schemas.microsoft.com/office/word/2012/wordml" xmlns:w16cid="http://schemas.microsoft.com/office/word/2016/wordml/cid" xmlns:w16se="http://schemas.microsoft.com/office/word/2015/wordml/symex" xmlns:wpg="http://schemas.microsoft.com/office/word/2010/wordprocessingGroup" xmlns:wpi="http://schemas.microsoft.com/office/word/2010/wordprocessingInk" xmlns:wne="http://schemas.microsoft.com/office/word/2006/wordml" xmlns:wps="http://schemas.microsoft.com/office/word/2010/wordprocessingShape" mc:Ignorable="w14 w15 w16se w16cid wp14">
+  <w:p>
+    <w:pPr>
+      <w:pStyle w:val="CQPNR05"/>
+    </w:pPr>
+    <w:r>
+      <w:t>Printed on 03/01/2019 at 14:03</w:t>
+    </w:r>
+    <w:r>
+      <w:tab/>
+      <w:t xml:space="preserve">Page </w:t>
+    </w:r>
+    <w:r>
+      <w:fldChar w:fldCharType="begin"/>
+    </w:r>
+    <w:r>
+      <w:instrText xml:space="preserve"> PAGE  \* MERGEFORMAT </w:instrText>
+    </w:r>
+    <w:r>
+      <w:fldChar w:fldCharType="separate"/>
+    </w:r>
+    <w:r>
+      <w:rPr>
+        <w:noProof/>
+      </w:rPr>
+      <w:t>1</w:t>
+    </w:r>
+    <w:r>
+      <w:fldChar w:fldCharType="end"/>
+    </w:r>
+  </w:p>
+</w:ftr>
+</file>
+
+<file path=word/footer82.xml><?xml version="1.0" encoding="utf-8"?>
+<w:ftr xmlns:wpc="http://schemas.microsoft.com/office/word/2010/wordprocessingCanvas" xmlns:cx="http://schemas.microsoft.com/office/drawing/2014/chartex" xmlns:cx1="http://schemas.microsoft.com/office/drawing/2015/9/8/chartex" xmlns:cx2="http://schemas.microsoft.com/office/drawing/2015/10/21/chartex" xmlns:cx3="http://schemas.microsoft.com/office/drawing/2016/5/9/chartex" xmlns:cx4="http://schemas.microsoft.com/office/drawing/2016/5/10/chartex" xmlns:cx5="http://schemas.microsoft.com/office/drawing/2016/5/11/chartex" xmlns:cx6="http://schemas.microsoft.com/office/drawing/2016/5/12/chartex" xmlns:cx7="http://schemas.microsoft.com/office/drawing/2016/5/13/chartex" xmlns:cx8="http://schemas.microsoft.com/office/drawing/2016/5/14/chartex" xmlns:mc="http://schemas.openxmlformats.org/markup-compatibility/2006" xmlns:aink="http://schemas.microsoft.com/office/drawing/2016/ink" xmlns:am3d="http://schemas.microsoft.com/office/drawing/2017/model3d" xmlns:o="urn:schemas-microsoft-com:office:office" xmlns:r="http://schemas.openxmlformats.org/officeDocument/2006/relationships" xmlns:m="http://schemas.openxmlformats.org/officeDocument/2006/math" xmlns:v="urn:schemas-microsoft-com:vml" xmlns:wp14="http://schemas.microsoft.com/office/word/2010/wordprocessingDrawing" xmlns:wp="http://schemas.openxmlformats.org/drawingml/2006/wordprocessingDrawing" xmlns:w10="urn:schemas-microsoft-com:office:word" xmlns:w="http://schemas.openxmlformats.org/wordprocessingml/2006/main" xmlns:w14="http://schemas.microsoft.com/office/word/2010/wordml" xmlns:w15="http://schemas.microsoft.com/office/word/2012/wordml" xmlns:w16cid="http://schemas.microsoft.com/office/word/2016/wordml/cid" xmlns:w16se="http://schemas.microsoft.com/office/word/2015/wordml/symex" xmlns:wpg="http://schemas.microsoft.com/office/word/2010/wordprocessingGroup" xmlns:wpi="http://schemas.microsoft.com/office/word/2010/wordprocessingInk" xmlns:wne="http://schemas.microsoft.com/office/word/2006/wordml" xmlns:wps="http://schemas.microsoft.com/office/word/2010/wordprocessingShape" mc:Ignorable="w14 w15 w16se w16cid wp14">
+  <w:p>
+    <w:pPr>
+      <w:pStyle w:val="CQPNR05"/>
+    </w:pPr>
+    <w:r>
+      <w:t>Printed on 03/01/2019 at 14:03</w:t>
+    </w:r>
+    <w:r>
+      <w:tab/>
+      <w:t xml:space="preserve">Page </w:t>
+    </w:r>
+    <w:r>
+      <w:fldChar w:fldCharType="begin"/>
+    </w:r>
+    <w:r>
+      <w:instrText xml:space="preserve"> PAGE  \* MERGEFORMAT </w:instrText>
+    </w:r>
+    <w:r>
+      <w:fldChar w:fldCharType="separate"/>
+    </w:r>
+    <w:r>
+      <w:rPr>
+        <w:noProof/>
+      </w:rPr>
+      <w:t>1</w:t>
+    </w:r>
+    <w:r>
+      <w:fldChar w:fldCharType="end"/>
+    </w:r>
+  </w:p>
+</w:ftr>
+</file>
+
+<file path=word/footer911.xml><?xml version="1.0" encoding="utf-8"?>
+<w:ftr xmlns:wpc="http://schemas.microsoft.com/office/word/2010/wordprocessingCanvas" xmlns:cx="http://schemas.microsoft.com/office/drawing/2014/chartex" xmlns:cx1="http://schemas.microsoft.com/office/drawing/2015/9/8/chartex" xmlns:cx2="http://schemas.microsoft.com/office/drawing/2015/10/21/chartex" xmlns:cx3="http://schemas.microsoft.com/office/drawing/2016/5/9/chartex" xmlns:cx4="http://schemas.microsoft.com/office/drawing/2016/5/10/chartex" xmlns:cx5="http://schemas.microsoft.com/office/drawing/2016/5/11/chartex" xmlns:cx6="http://schemas.microsoft.com/office/drawing/2016/5/12/chartex" xmlns:cx7="http://schemas.microsoft.com/office/drawing/2016/5/13/chartex" xmlns:cx8="http://schemas.microsoft.com/office/drawing/2016/5/14/chartex" xmlns:mc="http://schemas.openxmlformats.org/markup-compatibility/2006" xmlns:aink="http://schemas.microsoft.com/office/drawing/2016/ink" xmlns:am3d="http://schemas.microsoft.com/office/drawing/2017/model3d" xmlns:o="urn:schemas-microsoft-com:office:office" xmlns:r="http://schemas.openxmlformats.org/officeDocument/2006/relationships" xmlns:m="http://schemas.openxmlformats.org/officeDocument/2006/math" xmlns:v="urn:schemas-microsoft-com:vml" xmlns:wp14="http://schemas.microsoft.com/office/word/2010/wordprocessingDrawing" xmlns:wp="http://schemas.openxmlformats.org/drawingml/2006/wordprocessingDrawing" xmlns:w10="urn:schemas-microsoft-com:office:word" xmlns:w="http://schemas.openxmlformats.org/wordprocessingml/2006/main" xmlns:w14="http://schemas.microsoft.com/office/word/2010/wordml" xmlns:w15="http://schemas.microsoft.com/office/word/2012/wordml" xmlns:w16cid="http://schemas.microsoft.com/office/word/2016/wordml/cid" xmlns:w16se="http://schemas.microsoft.com/office/word/2015/wordml/symex" xmlns:wpg="http://schemas.microsoft.com/office/word/2010/wordprocessingGroup" xmlns:wpi="http://schemas.microsoft.com/office/word/2010/wordprocessingInk" xmlns:wne="http://schemas.microsoft.com/office/word/2006/wordml" xmlns:wps="http://schemas.microsoft.com/office/word/2010/wordprocessingShape" mc:Ignorable="w14 w15 w16se w16cid wp14">
+  <w:p>
+    <w:pPr>
+      <w:pStyle w:val="CQPNR05"/>
+    </w:pPr>
+    <w:r>
+      <w:t>Printed on 03/01/2019 at 14:03</w:t>
+    </w:r>
+    <w:r>
+      <w:tab/>
+      <w:t xml:space="preserve">Page </w:t>
+    </w:r>
+    <w:r>
+      <w:fldChar w:fldCharType="begin"/>
+    </w:r>
+    <w:r>
+      <w:instrText xml:space="preserve"> PAGE  \* MERGEFORMAT </w:instrText>
+    </w:r>
+    <w:r>
+      <w:fldChar w:fldCharType="separate"/>
+    </w:r>
+    <w:r>
+      <w:rPr>
+        <w:noProof/>
+      </w:rPr>
       <w:t>1</w:t>
     </w:r>
     <w:r>
@@ -1252,15 +2099,747 @@
       <w:r>
         <w:continuationSeparator/>
       </w:r>
-      <w:r>
-        <w:t xml:space="preserve"> </w:t>
-      </w:r>
     </w:p>
   </w:footnote>
 </w:footnotes>
 </file>
 
-<file path=word/header1.xml><?xml version="1.0" encoding="utf-8"?>
+<file path=word/header109.xml><?xml version="1.0" encoding="utf-8"?>
+<w:hdr xmlns:wpc="http://schemas.microsoft.com/office/word/2010/wordprocessingCanvas" xmlns:cx="http://schemas.microsoft.com/office/drawing/2014/chartex" xmlns:cx1="http://schemas.microsoft.com/office/drawing/2015/9/8/chartex" xmlns:cx2="http://schemas.microsoft.com/office/drawing/2015/10/21/chartex" xmlns:cx3="http://schemas.microsoft.com/office/drawing/2016/5/9/chartex" xmlns:cx4="http://schemas.microsoft.com/office/drawing/2016/5/10/chartex" xmlns:cx5="http://schemas.microsoft.com/office/drawing/2016/5/11/chartex" xmlns:cx6="http://schemas.microsoft.com/office/drawing/2016/5/12/chartex" xmlns:cx7="http://schemas.microsoft.com/office/drawing/2016/5/13/chartex" xmlns:cx8="http://schemas.microsoft.com/office/drawing/2016/5/14/chartex" xmlns:mc="http://schemas.openxmlformats.org/markup-compatibility/2006" xmlns:aink="http://schemas.microsoft.com/office/drawing/2016/ink" xmlns:am3d="http://schemas.microsoft.com/office/drawing/2017/model3d" xmlns:o="urn:schemas-microsoft-com:office:office" xmlns:r="http://schemas.openxmlformats.org/officeDocument/2006/relationships" xmlns:m="http://schemas.openxmlformats.org/officeDocument/2006/math" xmlns:v="urn:schemas-microsoft-com:vml" xmlns:wp14="http://schemas.microsoft.com/office/word/2010/wordprocessingDrawing" xmlns:wp="http://schemas.openxmlformats.org/drawingml/2006/wordprocessingDrawing" xmlns:w10="urn:schemas-microsoft-com:office:word" xmlns:w="http://schemas.openxmlformats.org/wordprocessingml/2006/main" xmlns:w14="http://schemas.microsoft.com/office/word/2010/wordml" xmlns:w15="http://schemas.microsoft.com/office/word/2012/wordml" xmlns:w16cid="http://schemas.microsoft.com/office/word/2016/wordml/cid" xmlns:w16se="http://schemas.microsoft.com/office/word/2015/wordml/symex" xmlns:wpg="http://schemas.microsoft.com/office/word/2010/wordprocessingGroup" xmlns:wpi="http://schemas.microsoft.com/office/word/2010/wordprocessingInk" xmlns:wne="http://schemas.microsoft.com/office/word/2006/wordml" xmlns:wps="http://schemas.microsoft.com/office/word/2010/wordprocessingShape" mc:Ignorable="w14 w15 w16se w16cid wp14">
+  <w:p>
+    <w:pPr>
+      <w:pStyle w:val="CDP0105"/>
+      <w:spacing w:after="0"/>
+      <w:jc w:val="center"/>
+      <w:rPr>
+        <w:rFonts w:ascii="Arial" w:hAnsi="Arial" w:cs="Arial"/>
+        <w:szCs w:val="20"/>
+        <w:u w:val="single"/>
+      </w:rPr>
+    </w:pPr>
+    <w:r>
+      <w:rPr>
+        <w:rFonts w:ascii="Arial" w:hAnsi="Arial" w:cs="Arial"/>
+        <w:szCs w:val="20"/>
+        <w:u w:val="single"/>
+      </w:rPr>
+      <w:t>FREIGHTLINER DIAGRAM AMENDMENTS</w:t>
+    </w:r>
+  </w:p>
+  <w:p>
+    <w:pPr>
+      <w:pStyle w:val="CDP0105"/>
+      <w:spacing w:after="0"/>
+      <w:jc w:val="center"/>
+    </w:pPr>
+    <w:r>
+      <w:rPr>
+        <w:rFonts w:ascii="Arial" w:hAnsi="Arial" w:cs="Arial"/>
+        <w:szCs w:val="20"/>
+        <w:u w:val="single"/>
+      </w:rPr>
+      <w:t xml:space="preserve">WEEK 41 - WEEK COMMENCING 06/01/2019 </w:t>
+    </w:r>
+    <w:r>
+      <w:rPr>
+        <w:rFonts w:ascii="Arial" w:hAnsi="Arial" w:cs="Arial"/>
+        <w:szCs w:val="20"/>
+        <w:highlight w:val="yellow"/>
+        <w:u w:val="single"/>
+      </w:rPr>
+      <w:t>SUPPLEMENT 1</w:t>
+    </w:r>
+  </w:p>
+</w:hdr>
+</file>
+
+<file path=word/header113.xml><?xml version="1.0" encoding="utf-8"?>
+<w:hdr xmlns:wpc="http://schemas.microsoft.com/office/word/2010/wordprocessingCanvas" xmlns:cx="http://schemas.microsoft.com/office/drawing/2014/chartex" xmlns:cx1="http://schemas.microsoft.com/office/drawing/2015/9/8/chartex" xmlns:cx2="http://schemas.microsoft.com/office/drawing/2015/10/21/chartex" xmlns:cx3="http://schemas.microsoft.com/office/drawing/2016/5/9/chartex" xmlns:cx4="http://schemas.microsoft.com/office/drawing/2016/5/10/chartex" xmlns:cx5="http://schemas.microsoft.com/office/drawing/2016/5/11/chartex" xmlns:cx6="http://schemas.microsoft.com/office/drawing/2016/5/12/chartex" xmlns:cx7="http://schemas.microsoft.com/office/drawing/2016/5/13/chartex" xmlns:cx8="http://schemas.microsoft.com/office/drawing/2016/5/14/chartex" xmlns:mc="http://schemas.openxmlformats.org/markup-compatibility/2006" xmlns:aink="http://schemas.microsoft.com/office/drawing/2016/ink" xmlns:am3d="http://schemas.microsoft.com/office/drawing/2017/model3d" xmlns:o="urn:schemas-microsoft-com:office:office" xmlns:r="http://schemas.openxmlformats.org/officeDocument/2006/relationships" xmlns:m="http://schemas.openxmlformats.org/officeDocument/2006/math" xmlns:v="urn:schemas-microsoft-com:vml" xmlns:wp14="http://schemas.microsoft.com/office/word/2010/wordprocessingDrawing" xmlns:wp="http://schemas.openxmlformats.org/drawingml/2006/wordprocessingDrawing" xmlns:w10="urn:schemas-microsoft-com:office:word" xmlns:w="http://schemas.openxmlformats.org/wordprocessingml/2006/main" xmlns:w14="http://schemas.microsoft.com/office/word/2010/wordml" xmlns:w15="http://schemas.microsoft.com/office/word/2012/wordml" xmlns:w16cid="http://schemas.microsoft.com/office/word/2016/wordml/cid" xmlns:w16se="http://schemas.microsoft.com/office/word/2015/wordml/symex" xmlns:wpg="http://schemas.microsoft.com/office/word/2010/wordprocessingGroup" xmlns:wpi="http://schemas.microsoft.com/office/word/2010/wordprocessingInk" xmlns:wne="http://schemas.microsoft.com/office/word/2006/wordml" xmlns:wps="http://schemas.microsoft.com/office/word/2010/wordprocessingShape" mc:Ignorable="w14 w15 w16se w16cid wp14">
+  <w:p>
+    <w:pPr>
+      <w:pStyle w:val="CDP0105"/>
+      <w:spacing w:after="0"/>
+      <w:jc w:val="center"/>
+      <w:rPr>
+        <w:rFonts w:ascii="Arial" w:hAnsi="Arial" w:cs="Arial"/>
+        <w:szCs w:val="20"/>
+        <w:u w:val="single"/>
+      </w:rPr>
+    </w:pPr>
+    <w:r>
+      <w:rPr>
+        <w:rFonts w:ascii="Arial" w:hAnsi="Arial" w:cs="Arial"/>
+        <w:szCs w:val="20"/>
+        <w:u w:val="single"/>
+      </w:rPr>
+      <w:t>FREIGHTLINER DIAGRAM AMENDMENTS</w:t>
+    </w:r>
+  </w:p>
+  <w:p>
+    <w:pPr>
+      <w:pStyle w:val="CDP0105"/>
+      <w:spacing w:after="0"/>
+      <w:jc w:val="center"/>
+    </w:pPr>
+    <w:r>
+      <w:rPr>
+        <w:rFonts w:ascii="Arial" w:hAnsi="Arial" w:cs="Arial"/>
+        <w:szCs w:val="20"/>
+        <w:u w:val="single"/>
+      </w:rPr>
+      <w:t xml:space="preserve">WEEK 41 - WEEK COMMENCING 06/01/2019 </w:t>
+    </w:r>
+    <w:r>
+      <w:rPr>
+        <w:rFonts w:ascii="Arial" w:hAnsi="Arial" w:cs="Arial"/>
+        <w:szCs w:val="20"/>
+        <w:highlight w:val="yellow"/>
+        <w:u w:val="single"/>
+      </w:rPr>
+      <w:t>SUPPLEMENT 1</w:t>
+    </w:r>
+  </w:p>
+</w:hdr>
+</file>
+
+<file path=word/header1211.xml><?xml version="1.0" encoding="utf-8"?>
+<w:hdr xmlns:wpc="http://schemas.microsoft.com/office/word/2010/wordprocessingCanvas" xmlns:cx="http://schemas.microsoft.com/office/drawing/2014/chartex" xmlns:cx1="http://schemas.microsoft.com/office/drawing/2015/9/8/chartex" xmlns:cx2="http://schemas.microsoft.com/office/drawing/2015/10/21/chartex" xmlns:cx3="http://schemas.microsoft.com/office/drawing/2016/5/9/chartex" xmlns:cx4="http://schemas.microsoft.com/office/drawing/2016/5/10/chartex" xmlns:cx5="http://schemas.microsoft.com/office/drawing/2016/5/11/chartex" xmlns:cx6="http://schemas.microsoft.com/office/drawing/2016/5/12/chartex" xmlns:cx7="http://schemas.microsoft.com/office/drawing/2016/5/13/chartex" xmlns:cx8="http://schemas.microsoft.com/office/drawing/2016/5/14/chartex" xmlns:mc="http://schemas.openxmlformats.org/markup-compatibility/2006" xmlns:aink="http://schemas.microsoft.com/office/drawing/2016/ink" xmlns:am3d="http://schemas.microsoft.com/office/drawing/2017/model3d" xmlns:o="urn:schemas-microsoft-com:office:office" xmlns:r="http://schemas.openxmlformats.org/officeDocument/2006/relationships" xmlns:m="http://schemas.openxmlformats.org/officeDocument/2006/math" xmlns:v="urn:schemas-microsoft-com:vml" xmlns:wp14="http://schemas.microsoft.com/office/word/2010/wordprocessingDrawing" xmlns:wp="http://schemas.openxmlformats.org/drawingml/2006/wordprocessingDrawing" xmlns:w10="urn:schemas-microsoft-com:office:word" xmlns:w="http://schemas.openxmlformats.org/wordprocessingml/2006/main" xmlns:w14="http://schemas.microsoft.com/office/word/2010/wordml" xmlns:w15="http://schemas.microsoft.com/office/word/2012/wordml" xmlns:w16cid="http://schemas.microsoft.com/office/word/2016/wordml/cid" xmlns:w16se="http://schemas.microsoft.com/office/word/2015/wordml/symex" xmlns:wpg="http://schemas.microsoft.com/office/word/2010/wordprocessingGroup" xmlns:wpi="http://schemas.microsoft.com/office/word/2010/wordprocessingInk" xmlns:wne="http://schemas.microsoft.com/office/word/2006/wordml" xmlns:wps="http://schemas.microsoft.com/office/word/2010/wordprocessingShape" mc:Ignorable="w14 w15 w16se w16cid wp14">
+  <w:p>
+    <w:pPr>
+      <w:pStyle w:val="CDP0105"/>
+      <w:spacing w:after="0"/>
+      <w:jc w:val="center"/>
+      <w:rPr>
+        <w:rFonts w:ascii="Arial" w:hAnsi="Arial" w:cs="Arial"/>
+        <w:szCs w:val="20"/>
+        <w:u w:val="single"/>
+      </w:rPr>
+    </w:pPr>
+    <w:r>
+      <w:rPr>
+        <w:rFonts w:ascii="Arial" w:hAnsi="Arial" w:cs="Arial"/>
+        <w:szCs w:val="20"/>
+        <w:u w:val="single"/>
+      </w:rPr>
+      <w:t>FREIGHTLINER DIAGRAM AMENDMENTS</w:t>
+    </w:r>
+  </w:p>
+  <w:p>
+    <w:pPr>
+      <w:pStyle w:val="CDP0105"/>
+      <w:spacing w:after="0"/>
+      <w:jc w:val="center"/>
+    </w:pPr>
+    <w:r>
+      <w:rPr>
+        <w:rFonts w:ascii="Arial" w:hAnsi="Arial" w:cs="Arial"/>
+        <w:szCs w:val="20"/>
+        <w:u w:val="single"/>
+      </w:rPr>
+      <w:t xml:space="preserve">WEEK 41 - WEEK COMMENCING 06/01/2019 </w:t>
+    </w:r>
+    <w:r>
+      <w:rPr>
+        <w:rFonts w:ascii="Arial" w:hAnsi="Arial" w:cs="Arial"/>
+        <w:szCs w:val="20"/>
+        <w:highlight w:val="yellow"/>
+        <w:u w:val="single"/>
+      </w:rPr>
+      <w:t>SUPPLEMENT 1</w:t>
+    </w:r>
+  </w:p>
+</w:hdr>
+</file>
+
+<file path=word/header1316.xml><?xml version="1.0" encoding="utf-8"?>
+<w:hdr xmlns:wpc="http://schemas.microsoft.com/office/word/2010/wordprocessingCanvas" xmlns:cx="http://schemas.microsoft.com/office/drawing/2014/chartex" xmlns:cx1="http://schemas.microsoft.com/office/drawing/2015/9/8/chartex" xmlns:cx2="http://schemas.microsoft.com/office/drawing/2015/10/21/chartex" xmlns:cx3="http://schemas.microsoft.com/office/drawing/2016/5/9/chartex" xmlns:cx4="http://schemas.microsoft.com/office/drawing/2016/5/10/chartex" xmlns:cx5="http://schemas.microsoft.com/office/drawing/2016/5/11/chartex" xmlns:cx6="http://schemas.microsoft.com/office/drawing/2016/5/12/chartex" xmlns:cx7="http://schemas.microsoft.com/office/drawing/2016/5/13/chartex" xmlns:cx8="http://schemas.microsoft.com/office/drawing/2016/5/14/chartex" xmlns:mc="http://schemas.openxmlformats.org/markup-compatibility/2006" xmlns:aink="http://schemas.microsoft.com/office/drawing/2016/ink" xmlns:am3d="http://schemas.microsoft.com/office/drawing/2017/model3d" xmlns:o="urn:schemas-microsoft-com:office:office" xmlns:r="http://schemas.openxmlformats.org/officeDocument/2006/relationships" xmlns:m="http://schemas.openxmlformats.org/officeDocument/2006/math" xmlns:v="urn:schemas-microsoft-com:vml" xmlns:wp14="http://schemas.microsoft.com/office/word/2010/wordprocessingDrawing" xmlns:wp="http://schemas.openxmlformats.org/drawingml/2006/wordprocessingDrawing" xmlns:w10="urn:schemas-microsoft-com:office:word" xmlns:w="http://schemas.openxmlformats.org/wordprocessingml/2006/main" xmlns:w14="http://schemas.microsoft.com/office/word/2010/wordml" xmlns:w15="http://schemas.microsoft.com/office/word/2012/wordml" xmlns:w16cid="http://schemas.microsoft.com/office/word/2016/wordml/cid" xmlns:w16se="http://schemas.microsoft.com/office/word/2015/wordml/symex" xmlns:wpg="http://schemas.microsoft.com/office/word/2010/wordprocessingGroup" xmlns:wpi="http://schemas.microsoft.com/office/word/2010/wordprocessingInk" xmlns:wne="http://schemas.microsoft.com/office/word/2006/wordml" xmlns:wps="http://schemas.microsoft.com/office/word/2010/wordprocessingShape" mc:Ignorable="w14 w15 w16se w16cid wp14">
+  <w:p>
+    <w:pPr>
+      <w:pStyle w:val="CDP0105"/>
+      <w:spacing w:after="0"/>
+      <w:jc w:val="center"/>
+      <w:rPr>
+        <w:rFonts w:ascii="Arial" w:hAnsi="Arial" w:cs="Arial"/>
+        <w:szCs w:val="20"/>
+        <w:u w:val="single"/>
+      </w:rPr>
+    </w:pPr>
+    <w:r>
+      <w:rPr>
+        <w:rFonts w:ascii="Arial" w:hAnsi="Arial" w:cs="Arial"/>
+        <w:szCs w:val="20"/>
+        <w:u w:val="single"/>
+      </w:rPr>
+      <w:t>FREIGHTLINER DIAGRAM AMENDMENTS</w:t>
+    </w:r>
+  </w:p>
+  <w:p>
+    <w:pPr>
+      <w:pStyle w:val="CDP0105"/>
+      <w:spacing w:after="0"/>
+      <w:jc w:val="center"/>
+    </w:pPr>
+    <w:r>
+      <w:rPr>
+        <w:rFonts w:ascii="Arial" w:hAnsi="Arial" w:cs="Arial"/>
+        <w:szCs w:val="20"/>
+        <w:u w:val="single"/>
+      </w:rPr>
+      <w:t xml:space="preserve">WEEK 41 - WEEK COMMENCING 06/01/2019 </w:t>
+    </w:r>
+    <w:r>
+      <w:rPr>
+        <w:rFonts w:ascii="Arial" w:hAnsi="Arial" w:cs="Arial"/>
+        <w:szCs w:val="20"/>
+        <w:highlight w:val="yellow"/>
+        <w:u w:val="single"/>
+      </w:rPr>
+      <w:t>SUPPLEMENT 1</w:t>
+    </w:r>
+  </w:p>
+</w:hdr>
+</file>
+
+<file path=word/header1410.xml><?xml version="1.0" encoding="utf-8"?>
+<w:hdr xmlns:wpc="http://schemas.microsoft.com/office/word/2010/wordprocessingCanvas" xmlns:cx="http://schemas.microsoft.com/office/drawing/2014/chartex" xmlns:cx1="http://schemas.microsoft.com/office/drawing/2015/9/8/chartex" xmlns:cx2="http://schemas.microsoft.com/office/drawing/2015/10/21/chartex" xmlns:cx3="http://schemas.microsoft.com/office/drawing/2016/5/9/chartex" xmlns:cx4="http://schemas.microsoft.com/office/drawing/2016/5/10/chartex" xmlns:cx5="http://schemas.microsoft.com/office/drawing/2016/5/11/chartex" xmlns:cx6="http://schemas.microsoft.com/office/drawing/2016/5/12/chartex" xmlns:cx7="http://schemas.microsoft.com/office/drawing/2016/5/13/chartex" xmlns:cx8="http://schemas.microsoft.com/office/drawing/2016/5/14/chartex" xmlns:mc="http://schemas.openxmlformats.org/markup-compatibility/2006" xmlns:aink="http://schemas.microsoft.com/office/drawing/2016/ink" xmlns:am3d="http://schemas.microsoft.com/office/drawing/2017/model3d" xmlns:o="urn:schemas-microsoft-com:office:office" xmlns:r="http://schemas.openxmlformats.org/officeDocument/2006/relationships" xmlns:m="http://schemas.openxmlformats.org/officeDocument/2006/math" xmlns:v="urn:schemas-microsoft-com:vml" xmlns:wp14="http://schemas.microsoft.com/office/word/2010/wordprocessingDrawing" xmlns:wp="http://schemas.openxmlformats.org/drawingml/2006/wordprocessingDrawing" xmlns:w10="urn:schemas-microsoft-com:office:word" xmlns:w="http://schemas.openxmlformats.org/wordprocessingml/2006/main" xmlns:w14="http://schemas.microsoft.com/office/word/2010/wordml" xmlns:w15="http://schemas.microsoft.com/office/word/2012/wordml" xmlns:w16cid="http://schemas.microsoft.com/office/word/2016/wordml/cid" xmlns:w16se="http://schemas.microsoft.com/office/word/2015/wordml/symex" xmlns:wpg="http://schemas.microsoft.com/office/word/2010/wordprocessingGroup" xmlns:wpi="http://schemas.microsoft.com/office/word/2010/wordprocessingInk" xmlns:wne="http://schemas.microsoft.com/office/word/2006/wordml" xmlns:wps="http://schemas.microsoft.com/office/word/2010/wordprocessingShape" mc:Ignorable="w14 w15 w16se w16cid wp14">
+  <w:p>
+    <w:pPr>
+      <w:pStyle w:val="CDP0105"/>
+      <w:spacing w:after="0"/>
+      <w:jc w:val="center"/>
+      <w:rPr>
+        <w:rFonts w:ascii="Arial" w:hAnsi="Arial" w:cs="Arial"/>
+        <w:szCs w:val="20"/>
+        <w:u w:val="single"/>
+      </w:rPr>
+    </w:pPr>
+    <w:r>
+      <w:rPr>
+        <w:rFonts w:ascii="Arial" w:hAnsi="Arial" w:cs="Arial"/>
+        <w:szCs w:val="20"/>
+        <w:u w:val="single"/>
+      </w:rPr>
+      <w:t>FREIGHTLINER DIAGRAM AMENDMENTS</w:t>
+    </w:r>
+  </w:p>
+  <w:p>
+    <w:pPr>
+      <w:pStyle w:val="CDP0105"/>
+      <w:spacing w:after="0"/>
+      <w:jc w:val="center"/>
+    </w:pPr>
+    <w:r>
+      <w:rPr>
+        <w:rFonts w:ascii="Arial" w:hAnsi="Arial" w:cs="Arial"/>
+        <w:szCs w:val="20"/>
+        <w:u w:val="single"/>
+      </w:rPr>
+      <w:t xml:space="preserve">WEEK 41 - WEEK COMMENCING 06/01/2019 </w:t>
+    </w:r>
+    <w:r>
+      <w:rPr>
+        <w:rFonts w:ascii="Arial" w:hAnsi="Arial" w:cs="Arial"/>
+        <w:szCs w:val="20"/>
+        <w:highlight w:val="yellow"/>
+        <w:u w:val="single"/>
+      </w:rPr>
+      <w:t>SUPPLEMENT 1</w:t>
+    </w:r>
+  </w:p>
+</w:hdr>
+</file>
+
+<file path=word/header154.xml><?xml version="1.0" encoding="utf-8"?>
+<w:hdr xmlns:wpc="http://schemas.microsoft.com/office/word/2010/wordprocessingCanvas" xmlns:cx="http://schemas.microsoft.com/office/drawing/2014/chartex" xmlns:cx1="http://schemas.microsoft.com/office/drawing/2015/9/8/chartex" xmlns:cx2="http://schemas.microsoft.com/office/drawing/2015/10/21/chartex" xmlns:cx3="http://schemas.microsoft.com/office/drawing/2016/5/9/chartex" xmlns:cx4="http://schemas.microsoft.com/office/drawing/2016/5/10/chartex" xmlns:cx5="http://schemas.microsoft.com/office/drawing/2016/5/11/chartex" xmlns:cx6="http://schemas.microsoft.com/office/drawing/2016/5/12/chartex" xmlns:cx7="http://schemas.microsoft.com/office/drawing/2016/5/13/chartex" xmlns:cx8="http://schemas.microsoft.com/office/drawing/2016/5/14/chartex" xmlns:mc="http://schemas.openxmlformats.org/markup-compatibility/2006" xmlns:aink="http://schemas.microsoft.com/office/drawing/2016/ink" xmlns:am3d="http://schemas.microsoft.com/office/drawing/2017/model3d" xmlns:o="urn:schemas-microsoft-com:office:office" xmlns:r="http://schemas.openxmlformats.org/officeDocument/2006/relationships" xmlns:m="http://schemas.openxmlformats.org/officeDocument/2006/math" xmlns:v="urn:schemas-microsoft-com:vml" xmlns:wp14="http://schemas.microsoft.com/office/word/2010/wordprocessingDrawing" xmlns:wp="http://schemas.openxmlformats.org/drawingml/2006/wordprocessingDrawing" xmlns:w10="urn:schemas-microsoft-com:office:word" xmlns:w="http://schemas.openxmlformats.org/wordprocessingml/2006/main" xmlns:w14="http://schemas.microsoft.com/office/word/2010/wordml" xmlns:w15="http://schemas.microsoft.com/office/word/2012/wordml" xmlns:w16cid="http://schemas.microsoft.com/office/word/2016/wordml/cid" xmlns:w16se="http://schemas.microsoft.com/office/word/2015/wordml/symex" xmlns:wpg="http://schemas.microsoft.com/office/word/2010/wordprocessingGroup" xmlns:wpi="http://schemas.microsoft.com/office/word/2010/wordprocessingInk" xmlns:wne="http://schemas.microsoft.com/office/word/2006/wordml" xmlns:wps="http://schemas.microsoft.com/office/word/2010/wordprocessingShape" mc:Ignorable="w14 w15 w16se w16cid wp14">
+  <w:p>
+    <w:pPr>
+      <w:pStyle w:val="CDP0105"/>
+      <w:spacing w:after="0"/>
+      <w:jc w:val="center"/>
+      <w:rPr>
+        <w:rFonts w:ascii="Arial" w:hAnsi="Arial" w:cs="Arial"/>
+        <w:szCs w:val="20"/>
+        <w:u w:val="single"/>
+      </w:rPr>
+    </w:pPr>
+    <w:r>
+      <w:rPr>
+        <w:rFonts w:ascii="Arial" w:hAnsi="Arial" w:cs="Arial"/>
+        <w:szCs w:val="20"/>
+        <w:u w:val="single"/>
+      </w:rPr>
+      <w:t>FREIGHTLINER DIAGRAM AMENDMENTS</w:t>
+    </w:r>
+  </w:p>
+  <w:p>
+    <w:pPr>
+      <w:pStyle w:val="CDP0105"/>
+      <w:spacing w:after="0"/>
+      <w:jc w:val="center"/>
+    </w:pPr>
+    <w:r>
+      <w:rPr>
+        <w:rFonts w:ascii="Arial" w:hAnsi="Arial" w:cs="Arial"/>
+        <w:szCs w:val="20"/>
+        <w:u w:val="single"/>
+      </w:rPr>
+      <w:t xml:space="preserve">WEEK 41 - WEEK COMMENCING 06/01/2019 </w:t>
+    </w:r>
+    <w:r>
+      <w:rPr>
+        <w:rFonts w:ascii="Arial" w:hAnsi="Arial" w:cs="Arial"/>
+        <w:szCs w:val="20"/>
+        <w:highlight w:val="yellow"/>
+        <w:u w:val="single"/>
+      </w:rPr>
+      <w:t>SUPPLEMENT 1</w:t>
+    </w:r>
+  </w:p>
+</w:hdr>
+</file>
+
+<file path=word/header1612.xml><?xml version="1.0" encoding="utf-8"?>
+<w:hdr xmlns:wpc="http://schemas.microsoft.com/office/word/2010/wordprocessingCanvas" xmlns:cx="http://schemas.microsoft.com/office/drawing/2014/chartex" xmlns:cx1="http://schemas.microsoft.com/office/drawing/2015/9/8/chartex" xmlns:cx2="http://schemas.microsoft.com/office/drawing/2015/10/21/chartex" xmlns:cx3="http://schemas.microsoft.com/office/drawing/2016/5/9/chartex" xmlns:cx4="http://schemas.microsoft.com/office/drawing/2016/5/10/chartex" xmlns:cx5="http://schemas.microsoft.com/office/drawing/2016/5/11/chartex" xmlns:cx6="http://schemas.microsoft.com/office/drawing/2016/5/12/chartex" xmlns:cx7="http://schemas.microsoft.com/office/drawing/2016/5/13/chartex" xmlns:cx8="http://schemas.microsoft.com/office/drawing/2016/5/14/chartex" xmlns:mc="http://schemas.openxmlformats.org/markup-compatibility/2006" xmlns:aink="http://schemas.microsoft.com/office/drawing/2016/ink" xmlns:am3d="http://schemas.microsoft.com/office/drawing/2017/model3d" xmlns:o="urn:schemas-microsoft-com:office:office" xmlns:r="http://schemas.openxmlformats.org/officeDocument/2006/relationships" xmlns:m="http://schemas.openxmlformats.org/officeDocument/2006/math" xmlns:v="urn:schemas-microsoft-com:vml" xmlns:wp14="http://schemas.microsoft.com/office/word/2010/wordprocessingDrawing" xmlns:wp="http://schemas.openxmlformats.org/drawingml/2006/wordprocessingDrawing" xmlns:w10="urn:schemas-microsoft-com:office:word" xmlns:w="http://schemas.openxmlformats.org/wordprocessingml/2006/main" xmlns:w14="http://schemas.microsoft.com/office/word/2010/wordml" xmlns:w15="http://schemas.microsoft.com/office/word/2012/wordml" xmlns:w16cid="http://schemas.microsoft.com/office/word/2016/wordml/cid" xmlns:w16se="http://schemas.microsoft.com/office/word/2015/wordml/symex" xmlns:wpg="http://schemas.microsoft.com/office/word/2010/wordprocessingGroup" xmlns:wpi="http://schemas.microsoft.com/office/word/2010/wordprocessingInk" xmlns:wne="http://schemas.microsoft.com/office/word/2006/wordml" xmlns:wps="http://schemas.microsoft.com/office/word/2010/wordprocessingShape" mc:Ignorable="w14 w15 w16se w16cid wp14">
+  <w:p>
+    <w:pPr>
+      <w:pStyle w:val="CDP0105"/>
+      <w:spacing w:after="0"/>
+      <w:jc w:val="center"/>
+      <w:rPr>
+        <w:rFonts w:ascii="Arial" w:hAnsi="Arial" w:cs="Arial"/>
+        <w:szCs w:val="20"/>
+        <w:u w:val="single"/>
+      </w:rPr>
+    </w:pPr>
+    <w:r>
+      <w:rPr>
+        <w:rFonts w:ascii="Arial" w:hAnsi="Arial" w:cs="Arial"/>
+        <w:szCs w:val="20"/>
+        <w:u w:val="single"/>
+      </w:rPr>
+      <w:t>FREIGHTLINER DIAGRAM AMENDMENTS</w:t>
+    </w:r>
+  </w:p>
+  <w:p>
+    <w:pPr>
+      <w:pStyle w:val="CDP0105"/>
+      <w:spacing w:after="0"/>
+      <w:jc w:val="center"/>
+    </w:pPr>
+    <w:r>
+      <w:rPr>
+        <w:rFonts w:ascii="Arial" w:hAnsi="Arial" w:cs="Arial"/>
+        <w:szCs w:val="20"/>
+        <w:u w:val="single"/>
+      </w:rPr>
+      <w:t xml:space="preserve">WEEK 41 - WEEK COMMENCING 06/01/2019 </w:t>
+    </w:r>
+    <w:r>
+      <w:rPr>
+        <w:rFonts w:ascii="Arial" w:hAnsi="Arial" w:cs="Arial"/>
+        <w:szCs w:val="20"/>
+        <w:highlight w:val="yellow"/>
+        <w:u w:val="single"/>
+      </w:rPr>
+      <w:t>SUPPLEMENT 1</w:t>
+    </w:r>
+  </w:p>
+</w:hdr>
+</file>
+
+<file path=word/header18.xml><?xml version="1.0" encoding="utf-8"?>
+<w:hdr xmlns:wpc="http://schemas.microsoft.com/office/word/2010/wordprocessingCanvas" xmlns:cx="http://schemas.microsoft.com/office/drawing/2014/chartex" xmlns:cx1="http://schemas.microsoft.com/office/drawing/2015/9/8/chartex" xmlns:cx2="http://schemas.microsoft.com/office/drawing/2015/10/21/chartex" xmlns:cx3="http://schemas.microsoft.com/office/drawing/2016/5/9/chartex" xmlns:cx4="http://schemas.microsoft.com/office/drawing/2016/5/10/chartex" xmlns:cx5="http://schemas.microsoft.com/office/drawing/2016/5/11/chartex" xmlns:cx6="http://schemas.microsoft.com/office/drawing/2016/5/12/chartex" xmlns:cx7="http://schemas.microsoft.com/office/drawing/2016/5/13/chartex" xmlns:cx8="http://schemas.microsoft.com/office/drawing/2016/5/14/chartex" xmlns:mc="http://schemas.openxmlformats.org/markup-compatibility/2006" xmlns:aink="http://schemas.microsoft.com/office/drawing/2016/ink" xmlns:am3d="http://schemas.microsoft.com/office/drawing/2017/model3d" xmlns:o="urn:schemas-microsoft-com:office:office" xmlns:r="http://schemas.openxmlformats.org/officeDocument/2006/relationships" xmlns:m="http://schemas.openxmlformats.org/officeDocument/2006/math" xmlns:v="urn:schemas-microsoft-com:vml" xmlns:wp14="http://schemas.microsoft.com/office/word/2010/wordprocessingDrawing" xmlns:wp="http://schemas.openxmlformats.org/drawingml/2006/wordprocessingDrawing" xmlns:w10="urn:schemas-microsoft-com:office:word" xmlns:w="http://schemas.openxmlformats.org/wordprocessingml/2006/main" xmlns:w14="http://schemas.microsoft.com/office/word/2010/wordml" xmlns:w15="http://schemas.microsoft.com/office/word/2012/wordml" xmlns:w16cid="http://schemas.microsoft.com/office/word/2016/wordml/cid" xmlns:w16se="http://schemas.microsoft.com/office/word/2015/wordml/symex" xmlns:wpg="http://schemas.microsoft.com/office/word/2010/wordprocessingGroup" xmlns:wpi="http://schemas.microsoft.com/office/word/2010/wordprocessingInk" xmlns:wne="http://schemas.microsoft.com/office/word/2006/wordml" xmlns:wps="http://schemas.microsoft.com/office/word/2010/wordprocessingShape" mc:Ignorable="w14 w15 w16se w16cid wp14">
+  <w:p>
+    <w:pPr>
+      <w:pStyle w:val="CDP0105"/>
+      <w:spacing w:after="0"/>
+      <w:jc w:val="center"/>
+      <w:rPr>
+        <w:rFonts w:ascii="Arial" w:hAnsi="Arial" w:cs="Arial"/>
+        <w:szCs w:val="20"/>
+        <w:u w:val="single"/>
+      </w:rPr>
+    </w:pPr>
+    <w:r>
+      <w:rPr>
+        <w:rFonts w:ascii="Arial" w:hAnsi="Arial" w:cs="Arial"/>
+        <w:szCs w:val="20"/>
+        <w:u w:val="single"/>
+      </w:rPr>
+      <w:t>FREIGHTLINER DIAGRAM AMENDMENTS</w:t>
+    </w:r>
+  </w:p>
+  <w:p>
+    <w:pPr>
+      <w:pStyle w:val="CDP0105"/>
+      <w:spacing w:after="0"/>
+      <w:jc w:val="center"/>
+    </w:pPr>
+    <w:r>
+      <w:rPr>
+        <w:rFonts w:ascii="Arial" w:hAnsi="Arial" w:cs="Arial"/>
+        <w:szCs w:val="20"/>
+        <w:u w:val="single"/>
+      </w:rPr>
+      <w:t xml:space="preserve">WEEK 41 - WEEK COMMENCING 06/01/2019 </w:t>
+    </w:r>
+    <w:r>
+      <w:rPr>
+        <w:rFonts w:ascii="Arial" w:hAnsi="Arial" w:cs="Arial"/>
+        <w:szCs w:val="20"/>
+        <w:highlight w:val="yellow"/>
+        <w:u w:val="single"/>
+      </w:rPr>
+      <w:t>SUPPLEMENT 1</w:t>
+    </w:r>
+  </w:p>
+</w:hdr>
+</file>
+
+<file path=word/header21.xml><?xml version="1.0" encoding="utf-8"?>
+<w:hdr xmlns:wpc="http://schemas.microsoft.com/office/word/2010/wordprocessingCanvas" xmlns:cx="http://schemas.microsoft.com/office/drawing/2014/chartex" xmlns:cx1="http://schemas.microsoft.com/office/drawing/2015/9/8/chartex" xmlns:cx2="http://schemas.microsoft.com/office/drawing/2015/10/21/chartex" xmlns:cx3="http://schemas.microsoft.com/office/drawing/2016/5/9/chartex" xmlns:cx4="http://schemas.microsoft.com/office/drawing/2016/5/10/chartex" xmlns:cx5="http://schemas.microsoft.com/office/drawing/2016/5/11/chartex" xmlns:cx6="http://schemas.microsoft.com/office/drawing/2016/5/12/chartex" xmlns:cx7="http://schemas.microsoft.com/office/drawing/2016/5/13/chartex" xmlns:cx8="http://schemas.microsoft.com/office/drawing/2016/5/14/chartex" xmlns:mc="http://schemas.openxmlformats.org/markup-compatibility/2006" xmlns:aink="http://schemas.microsoft.com/office/drawing/2016/ink" xmlns:am3d="http://schemas.microsoft.com/office/drawing/2017/model3d" xmlns:o="urn:schemas-microsoft-com:office:office" xmlns:r="http://schemas.openxmlformats.org/officeDocument/2006/relationships" xmlns:m="http://schemas.openxmlformats.org/officeDocument/2006/math" xmlns:v="urn:schemas-microsoft-com:vml" xmlns:wp14="http://schemas.microsoft.com/office/word/2010/wordprocessingDrawing" xmlns:wp="http://schemas.openxmlformats.org/drawingml/2006/wordprocessingDrawing" xmlns:w10="urn:schemas-microsoft-com:office:word" xmlns:w="http://schemas.openxmlformats.org/wordprocessingml/2006/main" xmlns:w14="http://schemas.microsoft.com/office/word/2010/wordml" xmlns:w15="http://schemas.microsoft.com/office/word/2012/wordml" xmlns:w16cid="http://schemas.microsoft.com/office/word/2016/wordml/cid" xmlns:w16se="http://schemas.microsoft.com/office/word/2015/wordml/symex" xmlns:wpg="http://schemas.microsoft.com/office/word/2010/wordprocessingGroup" xmlns:wpi="http://schemas.microsoft.com/office/word/2010/wordprocessingInk" xmlns:wne="http://schemas.microsoft.com/office/word/2006/wordml" xmlns:wps="http://schemas.microsoft.com/office/word/2010/wordprocessingShape" mc:Ignorable="w14 w15 w16se w16cid wp14">
+  <w:p>
+    <w:pPr>
+      <w:pStyle w:val="CDP0105"/>
+      <w:spacing w:after="0"/>
+      <w:jc w:val="center"/>
+      <w:rPr>
+        <w:rFonts w:ascii="Arial" w:hAnsi="Arial" w:cs="Arial"/>
+        <w:szCs w:val="20"/>
+        <w:u w:val="single"/>
+      </w:rPr>
+    </w:pPr>
+    <w:r>
+      <w:rPr>
+        <w:rFonts w:ascii="Arial" w:hAnsi="Arial" w:cs="Arial"/>
+        <w:szCs w:val="20"/>
+        <w:u w:val="single"/>
+      </w:rPr>
+      <w:t>FREIGHTLINER DIAGRAM AMENDMENTS</w:t>
+    </w:r>
+  </w:p>
+  <w:p>
+    <w:pPr>
+      <w:pStyle w:val="CDP0105"/>
+      <w:spacing w:after="0"/>
+      <w:jc w:val="center"/>
+    </w:pPr>
+    <w:r>
+      <w:rPr>
+        <w:rFonts w:ascii="Arial" w:hAnsi="Arial" w:cs="Arial"/>
+        <w:szCs w:val="20"/>
+        <w:u w:val="single"/>
+      </w:rPr>
+      <w:t xml:space="preserve">WEEK 41 - WEEK COMMENCING 06/01/2019 </w:t>
+    </w:r>
+    <w:r>
+      <w:rPr>
+        <w:rFonts w:ascii="Arial" w:hAnsi="Arial" w:cs="Arial"/>
+        <w:szCs w:val="20"/>
+        <w:highlight w:val="yellow"/>
+        <w:u w:val="single"/>
+      </w:rPr>
+      <w:t>SUPPLEMENT 1</w:t>
+    </w:r>
+  </w:p>
+</w:hdr>
+</file>
+
+<file path=word/header313.xml><?xml version="1.0" encoding="utf-8"?>
+<w:hdr xmlns:wpc="http://schemas.microsoft.com/office/word/2010/wordprocessingCanvas" xmlns:cx="http://schemas.microsoft.com/office/drawing/2014/chartex" xmlns:cx1="http://schemas.microsoft.com/office/drawing/2015/9/8/chartex" xmlns:cx2="http://schemas.microsoft.com/office/drawing/2015/10/21/chartex" xmlns:cx3="http://schemas.microsoft.com/office/drawing/2016/5/9/chartex" xmlns:cx4="http://schemas.microsoft.com/office/drawing/2016/5/10/chartex" xmlns:cx5="http://schemas.microsoft.com/office/drawing/2016/5/11/chartex" xmlns:cx6="http://schemas.microsoft.com/office/drawing/2016/5/12/chartex" xmlns:cx7="http://schemas.microsoft.com/office/drawing/2016/5/13/chartex" xmlns:cx8="http://schemas.microsoft.com/office/drawing/2016/5/14/chartex" xmlns:mc="http://schemas.openxmlformats.org/markup-compatibility/2006" xmlns:aink="http://schemas.microsoft.com/office/drawing/2016/ink" xmlns:am3d="http://schemas.microsoft.com/office/drawing/2017/model3d" xmlns:o="urn:schemas-microsoft-com:office:office" xmlns:r="http://schemas.openxmlformats.org/officeDocument/2006/relationships" xmlns:m="http://schemas.openxmlformats.org/officeDocument/2006/math" xmlns:v="urn:schemas-microsoft-com:vml" xmlns:wp14="http://schemas.microsoft.com/office/word/2010/wordprocessingDrawing" xmlns:wp="http://schemas.openxmlformats.org/drawingml/2006/wordprocessingDrawing" xmlns:w10="urn:schemas-microsoft-com:office:word" xmlns:w="http://schemas.openxmlformats.org/wordprocessingml/2006/main" xmlns:w14="http://schemas.microsoft.com/office/word/2010/wordml" xmlns:w15="http://schemas.microsoft.com/office/word/2012/wordml" xmlns:w16cid="http://schemas.microsoft.com/office/word/2016/wordml/cid" xmlns:w16se="http://schemas.microsoft.com/office/word/2015/wordml/symex" xmlns:wpg="http://schemas.microsoft.com/office/word/2010/wordprocessingGroup" xmlns:wpi="http://schemas.microsoft.com/office/word/2010/wordprocessingInk" xmlns:wne="http://schemas.microsoft.com/office/word/2006/wordml" xmlns:wps="http://schemas.microsoft.com/office/word/2010/wordprocessingShape" mc:Ignorable="w14 w15 w16se w16cid wp14">
+  <w:p>
+    <w:pPr>
+      <w:pStyle w:val="CDP0105"/>
+      <w:spacing w:after="0"/>
+      <w:jc w:val="center"/>
+      <w:rPr>
+        <w:rFonts w:ascii="Arial" w:hAnsi="Arial" w:cs="Arial"/>
+        <w:szCs w:val="20"/>
+        <w:u w:val="single"/>
+      </w:rPr>
+    </w:pPr>
+    <w:r>
+      <w:rPr>
+        <w:rFonts w:ascii="Arial" w:hAnsi="Arial" w:cs="Arial"/>
+        <w:szCs w:val="20"/>
+        <w:u w:val="single"/>
+      </w:rPr>
+      <w:t>FREIGHTLINER DIAGRAM AMENDMENTS</w:t>
+    </w:r>
+  </w:p>
+  <w:p>
+    <w:pPr>
+      <w:pStyle w:val="CDP0105"/>
+      <w:spacing w:after="0"/>
+      <w:jc w:val="center"/>
+    </w:pPr>
+    <w:r>
+      <w:rPr>
+        <w:rFonts w:ascii="Arial" w:hAnsi="Arial" w:cs="Arial"/>
+        <w:szCs w:val="20"/>
+        <w:u w:val="single"/>
+      </w:rPr>
+      <w:t xml:space="preserve">WEEK 41 - WEEK COMMENCING 06/01/2019 </w:t>
+    </w:r>
+    <w:r>
+      <w:rPr>
+        <w:rFonts w:ascii="Arial" w:hAnsi="Arial" w:cs="Arial"/>
+        <w:szCs w:val="20"/>
+        <w:highlight w:val="yellow"/>
+        <w:u w:val="single"/>
+      </w:rPr>
+      <w:t>SUPPLEMENT 1</w:t>
+    </w:r>
+  </w:p>
+</w:hdr>
+</file>
+
+<file path=word/header45.xml><?xml version="1.0" encoding="utf-8"?>
+<w:hdr xmlns:wpc="http://schemas.microsoft.com/office/word/2010/wordprocessingCanvas" xmlns:cx="http://schemas.microsoft.com/office/drawing/2014/chartex" xmlns:cx1="http://schemas.microsoft.com/office/drawing/2015/9/8/chartex" xmlns:cx2="http://schemas.microsoft.com/office/drawing/2015/10/21/chartex" xmlns:cx3="http://schemas.microsoft.com/office/drawing/2016/5/9/chartex" xmlns:cx4="http://schemas.microsoft.com/office/drawing/2016/5/10/chartex" xmlns:cx5="http://schemas.microsoft.com/office/drawing/2016/5/11/chartex" xmlns:cx6="http://schemas.microsoft.com/office/drawing/2016/5/12/chartex" xmlns:cx7="http://schemas.microsoft.com/office/drawing/2016/5/13/chartex" xmlns:cx8="http://schemas.microsoft.com/office/drawing/2016/5/14/chartex" xmlns:mc="http://schemas.openxmlformats.org/markup-compatibility/2006" xmlns:aink="http://schemas.microsoft.com/office/drawing/2016/ink" xmlns:am3d="http://schemas.microsoft.com/office/drawing/2017/model3d" xmlns:o="urn:schemas-microsoft-com:office:office" xmlns:r="http://schemas.openxmlformats.org/officeDocument/2006/relationships" xmlns:m="http://schemas.openxmlformats.org/officeDocument/2006/math" xmlns:v="urn:schemas-microsoft-com:vml" xmlns:wp14="http://schemas.microsoft.com/office/word/2010/wordprocessingDrawing" xmlns:wp="http://schemas.openxmlformats.org/drawingml/2006/wordprocessingDrawing" xmlns:w10="urn:schemas-microsoft-com:office:word" xmlns:w="http://schemas.openxmlformats.org/wordprocessingml/2006/main" xmlns:w14="http://schemas.microsoft.com/office/word/2010/wordml" xmlns:w15="http://schemas.microsoft.com/office/word/2012/wordml" xmlns:w16cid="http://schemas.microsoft.com/office/word/2016/wordml/cid" xmlns:w16se="http://schemas.microsoft.com/office/word/2015/wordml/symex" xmlns:wpg="http://schemas.microsoft.com/office/word/2010/wordprocessingGroup" xmlns:wpi="http://schemas.microsoft.com/office/word/2010/wordprocessingInk" xmlns:wne="http://schemas.microsoft.com/office/word/2006/wordml" xmlns:wps="http://schemas.microsoft.com/office/word/2010/wordprocessingShape" mc:Ignorable="w14 w15 w16se w16cid wp14">
+  <w:p>
+    <w:pPr>
+      <w:pStyle w:val="CDP0105"/>
+      <w:spacing w:after="0"/>
+      <w:jc w:val="center"/>
+      <w:rPr>
+        <w:rFonts w:ascii="Arial" w:hAnsi="Arial" w:cs="Arial"/>
+        <w:szCs w:val="20"/>
+        <w:u w:val="single"/>
+      </w:rPr>
+    </w:pPr>
+    <w:r>
+      <w:rPr>
+        <w:rFonts w:ascii="Arial" w:hAnsi="Arial" w:cs="Arial"/>
+        <w:szCs w:val="20"/>
+        <w:u w:val="single"/>
+      </w:rPr>
+      <w:t>FREIGHTLINER DIAGRAM AMENDMENTS</w:t>
+    </w:r>
+  </w:p>
+  <w:p>
+    <w:pPr>
+      <w:pStyle w:val="CDP0105"/>
+      <w:spacing w:after="0"/>
+      <w:jc w:val="center"/>
+    </w:pPr>
+    <w:r>
+      <w:rPr>
+        <w:rFonts w:ascii="Arial" w:hAnsi="Arial" w:cs="Arial"/>
+        <w:szCs w:val="20"/>
+        <w:u w:val="single"/>
+      </w:rPr>
+      <w:t xml:space="preserve">WEEK 41 - WEEK COMMENCING 06/01/2019 </w:t>
+    </w:r>
+    <w:r>
+      <w:rPr>
+        <w:rFonts w:ascii="Arial" w:hAnsi="Arial" w:cs="Arial"/>
+        <w:szCs w:val="20"/>
+        <w:highlight w:val="yellow"/>
+        <w:u w:val="single"/>
+      </w:rPr>
+      <w:t>SUPPLEMENT 1</w:t>
+    </w:r>
+  </w:p>
+</w:hdr>
+</file>
+
+<file path=word/header514.xml><?xml version="1.0" encoding="utf-8"?>
+<w:hdr xmlns:wpc="http://schemas.microsoft.com/office/word/2010/wordprocessingCanvas" xmlns:cx="http://schemas.microsoft.com/office/drawing/2014/chartex" xmlns:cx1="http://schemas.microsoft.com/office/drawing/2015/9/8/chartex" xmlns:cx2="http://schemas.microsoft.com/office/drawing/2015/10/21/chartex" xmlns:cx3="http://schemas.microsoft.com/office/drawing/2016/5/9/chartex" xmlns:cx4="http://schemas.microsoft.com/office/drawing/2016/5/10/chartex" xmlns:cx5="http://schemas.microsoft.com/office/drawing/2016/5/11/chartex" xmlns:cx6="http://schemas.microsoft.com/office/drawing/2016/5/12/chartex" xmlns:cx7="http://schemas.microsoft.com/office/drawing/2016/5/13/chartex" xmlns:cx8="http://schemas.microsoft.com/office/drawing/2016/5/14/chartex" xmlns:mc="http://schemas.openxmlformats.org/markup-compatibility/2006" xmlns:aink="http://schemas.microsoft.com/office/drawing/2016/ink" xmlns:am3d="http://schemas.microsoft.com/office/drawing/2017/model3d" xmlns:o="urn:schemas-microsoft-com:office:office" xmlns:r="http://schemas.openxmlformats.org/officeDocument/2006/relationships" xmlns:m="http://schemas.openxmlformats.org/officeDocument/2006/math" xmlns:v="urn:schemas-microsoft-com:vml" xmlns:wp14="http://schemas.microsoft.com/office/word/2010/wordprocessingDrawing" xmlns:wp="http://schemas.openxmlformats.org/drawingml/2006/wordprocessingDrawing" xmlns:w10="urn:schemas-microsoft-com:office:word" xmlns:w="http://schemas.openxmlformats.org/wordprocessingml/2006/main" xmlns:w14="http://schemas.microsoft.com/office/word/2010/wordml" xmlns:w15="http://schemas.microsoft.com/office/word/2012/wordml" xmlns:w16cid="http://schemas.microsoft.com/office/word/2016/wordml/cid" xmlns:w16se="http://schemas.microsoft.com/office/word/2015/wordml/symex" xmlns:wpg="http://schemas.microsoft.com/office/word/2010/wordprocessingGroup" xmlns:wpi="http://schemas.microsoft.com/office/word/2010/wordprocessingInk" xmlns:wne="http://schemas.microsoft.com/office/word/2006/wordml" xmlns:wps="http://schemas.microsoft.com/office/word/2010/wordprocessingShape" mc:Ignorable="w14 w15 w16se w16cid wp14">
+  <w:p>
+    <w:pPr>
+      <w:pStyle w:val="CDP0105"/>
+      <w:spacing w:after="0"/>
+      <w:jc w:val="center"/>
+      <w:rPr>
+        <w:rFonts w:ascii="Arial" w:hAnsi="Arial" w:cs="Arial"/>
+        <w:szCs w:val="20"/>
+        <w:u w:val="single"/>
+      </w:rPr>
+    </w:pPr>
+    <w:r>
+      <w:rPr>
+        <w:rFonts w:ascii="Arial" w:hAnsi="Arial" w:cs="Arial"/>
+        <w:szCs w:val="20"/>
+        <w:u w:val="single"/>
+      </w:rPr>
+      <w:t>FREIGHTLINER DIAGRAM AMENDMENTS</w:t>
+    </w:r>
+  </w:p>
+  <w:p>
+    <w:pPr>
+      <w:pStyle w:val="CDP0105"/>
+      <w:spacing w:after="0"/>
+      <w:jc w:val="center"/>
+    </w:pPr>
+    <w:r>
+      <w:rPr>
+        <w:rFonts w:ascii="Arial" w:hAnsi="Arial" w:cs="Arial"/>
+        <w:szCs w:val="20"/>
+        <w:u w:val="single"/>
+      </w:rPr>
+      <w:t xml:space="preserve">WEEK 41 - WEEK COMMENCING 06/01/2019 </w:t>
+    </w:r>
+    <w:r>
+      <w:rPr>
+        <w:rFonts w:ascii="Arial" w:hAnsi="Arial" w:cs="Arial"/>
+        <w:szCs w:val="20"/>
+        <w:highlight w:val="yellow"/>
+        <w:u w:val="single"/>
+      </w:rPr>
+      <w:t>SUPPLEMENT 1</w:t>
+    </w:r>
+  </w:p>
+</w:hdr>
+</file>
+
+<file path=word/header66.xml><?xml version="1.0" encoding="utf-8"?>
+<w:hdr xmlns:wpc="http://schemas.microsoft.com/office/word/2010/wordprocessingCanvas" xmlns:cx="http://schemas.microsoft.com/office/drawing/2014/chartex" xmlns:cx1="http://schemas.microsoft.com/office/drawing/2015/9/8/chartex" xmlns:cx2="http://schemas.microsoft.com/office/drawing/2015/10/21/chartex" xmlns:cx3="http://schemas.microsoft.com/office/drawing/2016/5/9/chartex" xmlns:cx4="http://schemas.microsoft.com/office/drawing/2016/5/10/chartex" xmlns:cx5="http://schemas.microsoft.com/office/drawing/2016/5/11/chartex" xmlns:cx6="http://schemas.microsoft.com/office/drawing/2016/5/12/chartex" xmlns:cx7="http://schemas.microsoft.com/office/drawing/2016/5/13/chartex" xmlns:cx8="http://schemas.microsoft.com/office/drawing/2016/5/14/chartex" xmlns:mc="http://schemas.openxmlformats.org/markup-compatibility/2006" xmlns:aink="http://schemas.microsoft.com/office/drawing/2016/ink" xmlns:am3d="http://schemas.microsoft.com/office/drawing/2017/model3d" xmlns:o="urn:schemas-microsoft-com:office:office" xmlns:r="http://schemas.openxmlformats.org/officeDocument/2006/relationships" xmlns:m="http://schemas.openxmlformats.org/officeDocument/2006/math" xmlns:v="urn:schemas-microsoft-com:vml" xmlns:wp14="http://schemas.microsoft.com/office/word/2010/wordprocessingDrawing" xmlns:wp="http://schemas.openxmlformats.org/drawingml/2006/wordprocessingDrawing" xmlns:w10="urn:schemas-microsoft-com:office:word" xmlns:w="http://schemas.openxmlformats.org/wordprocessingml/2006/main" xmlns:w14="http://schemas.microsoft.com/office/word/2010/wordml" xmlns:w15="http://schemas.microsoft.com/office/word/2012/wordml" xmlns:w16cid="http://schemas.microsoft.com/office/word/2016/wordml/cid" xmlns:w16se="http://schemas.microsoft.com/office/word/2015/wordml/symex" xmlns:wpg="http://schemas.microsoft.com/office/word/2010/wordprocessingGroup" xmlns:wpi="http://schemas.microsoft.com/office/word/2010/wordprocessingInk" xmlns:wne="http://schemas.microsoft.com/office/word/2006/wordml" xmlns:wps="http://schemas.microsoft.com/office/word/2010/wordprocessingShape" mc:Ignorable="w14 w15 w16se w16cid wp14">
+  <w:p>
+    <w:pPr>
+      <w:pStyle w:val="CDP0105"/>
+      <w:spacing w:after="0"/>
+      <w:jc w:val="center"/>
+      <w:rPr>
+        <w:rFonts w:ascii="Arial" w:hAnsi="Arial" w:cs="Arial"/>
+        <w:szCs w:val="20"/>
+        <w:u w:val="single"/>
+      </w:rPr>
+    </w:pPr>
+    <w:r>
+      <w:rPr>
+        <w:rFonts w:ascii="Arial" w:hAnsi="Arial" w:cs="Arial"/>
+        <w:szCs w:val="20"/>
+        <w:u w:val="single"/>
+      </w:rPr>
+      <w:t>FREIGHTLINER DIAGRAM AMENDMENTS</w:t>
+    </w:r>
+  </w:p>
+  <w:p>
+    <w:pPr>
+      <w:pStyle w:val="CDP0105"/>
+      <w:spacing w:after="0"/>
+      <w:jc w:val="center"/>
+    </w:pPr>
+    <w:r>
+      <w:rPr>
+        <w:rFonts w:ascii="Arial" w:hAnsi="Arial" w:cs="Arial"/>
+        <w:szCs w:val="20"/>
+        <w:u w:val="single"/>
+      </w:rPr>
+      <w:t xml:space="preserve">WEEK 41 - WEEK COMMENCING 06/01/2019 </w:t>
+    </w:r>
+    <w:r>
+      <w:rPr>
+        <w:rFonts w:ascii="Arial" w:hAnsi="Arial" w:cs="Arial"/>
+        <w:szCs w:val="20"/>
+        <w:highlight w:val="yellow"/>
+        <w:u w:val="single"/>
+      </w:rPr>
+      <w:t>SUPPLEMENT 1</w:t>
+    </w:r>
+  </w:p>
+</w:hdr>
+</file>
+
+<file path=word/header72.xml><?xml version="1.0" encoding="utf-8"?>
+<w:hdr xmlns:wpc="http://schemas.microsoft.com/office/word/2010/wordprocessingCanvas" xmlns:cx="http://schemas.microsoft.com/office/drawing/2014/chartex" xmlns:cx1="http://schemas.microsoft.com/office/drawing/2015/9/8/chartex" xmlns:cx2="http://schemas.microsoft.com/office/drawing/2015/10/21/chartex" xmlns:cx3="http://schemas.microsoft.com/office/drawing/2016/5/9/chartex" xmlns:cx4="http://schemas.microsoft.com/office/drawing/2016/5/10/chartex" xmlns:cx5="http://schemas.microsoft.com/office/drawing/2016/5/11/chartex" xmlns:cx6="http://schemas.microsoft.com/office/drawing/2016/5/12/chartex" xmlns:cx7="http://schemas.microsoft.com/office/drawing/2016/5/13/chartex" xmlns:cx8="http://schemas.microsoft.com/office/drawing/2016/5/14/chartex" xmlns:mc="http://schemas.openxmlformats.org/markup-compatibility/2006" xmlns:aink="http://schemas.microsoft.com/office/drawing/2016/ink" xmlns:am3d="http://schemas.microsoft.com/office/drawing/2017/model3d" xmlns:o="urn:schemas-microsoft-com:office:office" xmlns:r="http://schemas.openxmlformats.org/officeDocument/2006/relationships" xmlns:m="http://schemas.openxmlformats.org/officeDocument/2006/math" xmlns:v="urn:schemas-microsoft-com:vml" xmlns:wp14="http://schemas.microsoft.com/office/word/2010/wordprocessingDrawing" xmlns:wp="http://schemas.openxmlformats.org/drawingml/2006/wordprocessingDrawing" xmlns:w10="urn:schemas-microsoft-com:office:word" xmlns:w="http://schemas.openxmlformats.org/wordprocessingml/2006/main" xmlns:w14="http://schemas.microsoft.com/office/word/2010/wordml" xmlns:w15="http://schemas.microsoft.com/office/word/2012/wordml" xmlns:w16cid="http://schemas.microsoft.com/office/word/2016/wordml/cid" xmlns:w16se="http://schemas.microsoft.com/office/word/2015/wordml/symex" xmlns:wpg="http://schemas.microsoft.com/office/word/2010/wordprocessingGroup" xmlns:wpi="http://schemas.microsoft.com/office/word/2010/wordprocessingInk" xmlns:wne="http://schemas.microsoft.com/office/word/2006/wordml" xmlns:wps="http://schemas.microsoft.com/office/word/2010/wordprocessingShape" mc:Ignorable="w14 w15 w16se w16cid wp14">
+  <w:p>
+    <w:pPr>
+      <w:pStyle w:val="CDP0105"/>
+      <w:spacing w:after="0"/>
+      <w:jc w:val="center"/>
+      <w:rPr>
+        <w:rFonts w:ascii="Arial" w:hAnsi="Arial" w:cs="Arial"/>
+        <w:szCs w:val="20"/>
+        <w:u w:val="single"/>
+      </w:rPr>
+    </w:pPr>
+    <w:r>
+      <w:rPr>
+        <w:rFonts w:ascii="Arial" w:hAnsi="Arial" w:cs="Arial"/>
+        <w:szCs w:val="20"/>
+        <w:u w:val="single"/>
+      </w:rPr>
+      <w:t>FREIGHTLINER DIAGRAM AMENDMENTS</w:t>
+    </w:r>
+  </w:p>
+  <w:p>
+    <w:pPr>
+      <w:pStyle w:val="CDP0105"/>
+      <w:spacing w:after="0"/>
+      <w:jc w:val="center"/>
+    </w:pPr>
+    <w:r>
+      <w:rPr>
+        <w:rFonts w:ascii="Arial" w:hAnsi="Arial" w:cs="Arial"/>
+        <w:szCs w:val="20"/>
+        <w:u w:val="single"/>
+      </w:rPr>
+      <w:t xml:space="preserve">WEEK 41 - WEEK COMMENCING 06/01/2019 </w:t>
+    </w:r>
+    <w:r>
+      <w:rPr>
+        <w:rFonts w:ascii="Arial" w:hAnsi="Arial" w:cs="Arial"/>
+        <w:szCs w:val="20"/>
+        <w:highlight w:val="yellow"/>
+        <w:u w:val="single"/>
+      </w:rPr>
+      <w:t>SUPPLEMENT 1</w:t>
+    </w:r>
+  </w:p>
+</w:hdr>
+</file>
+
+<file path=word/header87.xml><?xml version="1.0" encoding="utf-8"?>
+<w:hdr xmlns:wpc="http://schemas.microsoft.com/office/word/2010/wordprocessingCanvas" xmlns:cx="http://schemas.microsoft.com/office/drawing/2014/chartex" xmlns:cx1="http://schemas.microsoft.com/office/drawing/2015/9/8/chartex" xmlns:cx2="http://schemas.microsoft.com/office/drawing/2015/10/21/chartex" xmlns:cx3="http://schemas.microsoft.com/office/drawing/2016/5/9/chartex" xmlns:cx4="http://schemas.microsoft.com/office/drawing/2016/5/10/chartex" xmlns:cx5="http://schemas.microsoft.com/office/drawing/2016/5/11/chartex" xmlns:cx6="http://schemas.microsoft.com/office/drawing/2016/5/12/chartex" xmlns:cx7="http://schemas.microsoft.com/office/drawing/2016/5/13/chartex" xmlns:cx8="http://schemas.microsoft.com/office/drawing/2016/5/14/chartex" xmlns:mc="http://schemas.openxmlformats.org/markup-compatibility/2006" xmlns:aink="http://schemas.microsoft.com/office/drawing/2016/ink" xmlns:am3d="http://schemas.microsoft.com/office/drawing/2017/model3d" xmlns:o="urn:schemas-microsoft-com:office:office" xmlns:r="http://schemas.openxmlformats.org/officeDocument/2006/relationships" xmlns:m="http://schemas.openxmlformats.org/officeDocument/2006/math" xmlns:v="urn:schemas-microsoft-com:vml" xmlns:wp14="http://schemas.microsoft.com/office/word/2010/wordprocessingDrawing" xmlns:wp="http://schemas.openxmlformats.org/drawingml/2006/wordprocessingDrawing" xmlns:w10="urn:schemas-microsoft-com:office:word" xmlns:w="http://schemas.openxmlformats.org/wordprocessingml/2006/main" xmlns:w14="http://schemas.microsoft.com/office/word/2010/wordml" xmlns:w15="http://schemas.microsoft.com/office/word/2012/wordml" xmlns:w16cid="http://schemas.microsoft.com/office/word/2016/wordml/cid" xmlns:w16se="http://schemas.microsoft.com/office/word/2015/wordml/symex" xmlns:wpg="http://schemas.microsoft.com/office/word/2010/wordprocessingGroup" xmlns:wpi="http://schemas.microsoft.com/office/word/2010/wordprocessingInk" xmlns:wne="http://schemas.microsoft.com/office/word/2006/wordml" xmlns:wps="http://schemas.microsoft.com/office/word/2010/wordprocessingShape" mc:Ignorable="w14 w15 w16se w16cid wp14">
+  <w:p>
+    <w:pPr>
+      <w:pStyle w:val="CDP0105"/>
+      <w:spacing w:after="0"/>
+      <w:jc w:val="center"/>
+      <w:rPr>
+        <w:rFonts w:ascii="Arial" w:hAnsi="Arial" w:cs="Arial"/>
+        <w:szCs w:val="20"/>
+        <w:u w:val="single"/>
+      </w:rPr>
+    </w:pPr>
+    <w:r>
+      <w:rPr>
+        <w:rFonts w:ascii="Arial" w:hAnsi="Arial" w:cs="Arial"/>
+        <w:szCs w:val="20"/>
+        <w:u w:val="single"/>
+      </w:rPr>
+      <w:t>FREIGHTLINER DIAGRAM AMENDMENTS</w:t>
+    </w:r>
+  </w:p>
+  <w:p>
+    <w:pPr>
+      <w:pStyle w:val="CDP0105"/>
+      <w:spacing w:after="0"/>
+      <w:jc w:val="center"/>
+    </w:pPr>
+    <w:r>
+      <w:rPr>
+        <w:rFonts w:ascii="Arial" w:hAnsi="Arial" w:cs="Arial"/>
+        <w:szCs w:val="20"/>
+        <w:u w:val="single"/>
+      </w:rPr>
+      <w:t xml:space="preserve">WEEK 41 - WEEK COMMENCING 06/01/2019 </w:t>
+    </w:r>
+    <w:r>
+      <w:rPr>
+        <w:rFonts w:ascii="Arial" w:hAnsi="Arial" w:cs="Arial"/>
+        <w:szCs w:val="20"/>
+        <w:highlight w:val="yellow"/>
+        <w:u w:val="single"/>
+      </w:rPr>
+      <w:t>SUPPLEMENT 1</w:t>
+    </w:r>
+  </w:p>
+</w:hdr>
+</file>
+
+<file path=word/header915.xml><?xml version="1.0" encoding="utf-8"?>
 <w:hdr xmlns:wpc="http://schemas.microsoft.com/office/word/2010/wordprocessingCanvas" xmlns:cx="http://schemas.microsoft.com/office/drawing/2014/chartex" xmlns:cx1="http://schemas.microsoft.com/office/drawing/2015/9/8/chartex" xmlns:cx2="http://schemas.microsoft.com/office/drawing/2015/10/21/chartex" xmlns:cx3="http://schemas.microsoft.com/office/drawing/2016/5/9/chartex" xmlns:cx4="http://schemas.microsoft.com/office/drawing/2016/5/10/chartex" xmlns:cx5="http://schemas.microsoft.com/office/drawing/2016/5/11/chartex" xmlns:cx6="http://schemas.microsoft.com/office/drawing/2016/5/12/chartex" xmlns:cx7="http://schemas.microsoft.com/office/drawing/2016/5/13/chartex" xmlns:cx8="http://schemas.microsoft.com/office/drawing/2016/5/14/chartex" xmlns:mc="http://schemas.openxmlformats.org/markup-compatibility/2006" xmlns:aink="http://schemas.microsoft.com/office/drawing/2016/ink" xmlns:am3d="http://schemas.microsoft.com/office/drawing/2017/model3d" xmlns:o="urn:schemas-microsoft-com:office:office" xmlns:r="http://schemas.openxmlformats.org/officeDocument/2006/relationships" xmlns:m="http://schemas.openxmlformats.org/officeDocument/2006/math" xmlns:v="urn:schemas-microsoft-com:vml" xmlns:wp14="http://schemas.microsoft.com/office/word/2010/wordprocessingDrawing" xmlns:wp="http://schemas.openxmlformats.org/drawingml/2006/wordprocessingDrawing" xmlns:w10="urn:schemas-microsoft-com:office:word" xmlns:w="http://schemas.openxmlformats.org/wordprocessingml/2006/main" xmlns:w14="http://schemas.microsoft.com/office/word/2010/wordml" xmlns:w15="http://schemas.microsoft.com/office/word/2012/wordml" xmlns:w16cid="http://schemas.microsoft.com/office/word/2016/wordml/cid" xmlns:w16se="http://schemas.microsoft.com/office/word/2015/wordml/symex" xmlns:wpg="http://schemas.microsoft.com/office/word/2010/wordprocessingGroup" xmlns:wpi="http://schemas.microsoft.com/office/word/2010/wordprocessingInk" xmlns:wne="http://schemas.microsoft.com/office/word/2006/wordml" xmlns:wps="http://schemas.microsoft.com/office/word/2010/wordprocessingShape" mc:Ignorable="w14 w15 w16se w16cid wp14">
   <w:p>
     <w:pPr>
@@ -1481,7 +3060,7 @@
     <w:lsdException w:name="Table Web 2" w:semiHidden="1" w:unhideWhenUsed="1"/>
     <w:lsdException w:name="Table Web 3" w:semiHidden="1" w:unhideWhenUsed="1"/>
     <w:lsdException w:name="Balloon Text" w:semiHidden="1" w:unhideWhenUsed="1"/>
-    <w:lsdException w:name="Table Grid" w:semiHidden="1" w:uiPriority="59" w:unhideWhenUsed="1"/>
+    <w:lsdException w:name="Table Grid" w:uiPriority="59"/>
     <w:lsdException w:name="Table Theme" w:semiHidden="1" w:unhideWhenUsed="1"/>
     <w:lsdException w:name="Placeholder Text" w:semiHidden="1"/>
     <w:lsdException w:name="No Spacing" w:uiPriority="1" w:qFormat="1"/>
@@ -1738,6 +3317,7 @@
     <w:name w:val="CQPNR01"/>
     <w:basedOn w:val="Normal"/>
     <w:link w:val="CQPNR01Char"/>
+    <w:rsid w:val="008D5F8C"/>
     <w:pPr>
       <w:keepNext/>
       <w:keepLines/>
@@ -1754,6 +3334,7 @@
     <w:name w:val="CQPNR01 Char"/>
     <w:basedOn w:val="DefaultParagraphFont"/>
     <w:link w:val="CQPNR01"/>
+    <w:rsid w:val="008D5F8C"/>
     <w:rPr>
       <w:rFonts w:ascii="Courier New" w:hAnsi="Courier New" w:cs="Courier New"/>
       <w:sz w:val="18"/>
@@ -1763,6 +3344,7 @@
     <w:name w:val="CQPNR02"/>
     <w:basedOn w:val="Normal"/>
     <w:link w:val="CQPNR02Char"/>
+    <w:rsid w:val="008D5F8C"/>
     <w:pPr>
       <w:keepNext/>
       <w:keepLines/>
@@ -1786,6 +3368,7 @@
     <w:name w:val="CQPNR02 Char"/>
     <w:basedOn w:val="DefaultParagraphFont"/>
     <w:link w:val="CQPNR02"/>
+    <w:rsid w:val="008D5F8C"/>
     <w:rPr>
       <w:rFonts w:ascii="Courier New" w:hAnsi="Courier New" w:cs="Courier New"/>
       <w:sz w:val="18"/>
@@ -1795,6 +3378,7 @@
     <w:name w:val="CQPNR03"/>
     <w:basedOn w:val="Normal"/>
     <w:link w:val="CQPNR03Char"/>
+    <w:rsid w:val="008D5F8C"/>
     <w:pPr>
       <w:keepNext/>
       <w:keepLines/>
@@ -1815,6 +3399,7 @@
     <w:name w:val="CQPNR03 Char"/>
     <w:basedOn w:val="DefaultParagraphFont"/>
     <w:link w:val="CQPNR03"/>
+    <w:rsid w:val="008D5F8C"/>
     <w:rPr>
       <w:rFonts w:ascii="Courier New" w:hAnsi="Courier New" w:cs="Courier New"/>
       <w:sz w:val="18"/>
@@ -1824,6 +3409,7 @@
     <w:name w:val="CQPNR04"/>
     <w:basedOn w:val="Normal"/>
     <w:link w:val="CQPNR04Char"/>
+    <w:rsid w:val="008D5F8C"/>
     <w:pPr>
       <w:keepNext/>
       <w:keepLines/>
@@ -1850,6 +3436,7 @@
     <w:name w:val="CQPNR04 Char"/>
     <w:basedOn w:val="DefaultParagraphFont"/>
     <w:link w:val="CQPNR04"/>
+    <w:rsid w:val="008D5F8C"/>
     <w:rPr>
       <w:rFonts w:ascii="Courier New" w:hAnsi="Courier New" w:cs="Courier New"/>
       <w:sz w:val="18"/>
@@ -1859,6 +3446,7 @@
     <w:name w:val="CQPNR05"/>
     <w:basedOn w:val="Normal"/>
     <w:link w:val="CQPNR05Char"/>
+    <w:rsid w:val="008D5F8C"/>
     <w:pPr>
       <w:keepNext/>
       <w:keepLines/>
@@ -1875,6 +3463,7 @@
     <w:name w:val="CQPNR05 Char"/>
     <w:basedOn w:val="DefaultParagraphFont"/>
     <w:link w:val="CQPNR05"/>
+    <w:rsid w:val="008D5F8C"/>
     <w:rPr>
       <w:rFonts w:ascii="Courier New" w:hAnsi="Courier New" w:cs="Courier New"/>
       <w:sz w:val="18"/>
@@ -1884,6 +3473,7 @@
     <w:name w:val="CQPNR06"/>
     <w:basedOn w:val="Normal"/>
     <w:link w:val="CQPNR06Char"/>
+    <w:rsid w:val="008D5F8C"/>
     <w:pPr>
       <w:keepNext/>
       <w:keepLines/>
@@ -1905,6 +3495,7 @@
     <w:name w:val="CQPNR06 Char"/>
     <w:basedOn w:val="DefaultParagraphFont"/>
     <w:link w:val="CQPNR06"/>
+    <w:rsid w:val="008D5F8C"/>
     <w:rPr>
       <w:rFonts w:ascii="Courier New" w:hAnsi="Courier New" w:cs="Courier New"/>
       <w:sz w:val="18"/>
@@ -1914,6 +3505,7 @@
     <w:name w:val="CQPNR07"/>
     <w:basedOn w:val="Normal"/>
     <w:link w:val="CQPNR07Char"/>
+    <w:rsid w:val="008D5F8C"/>
     <w:pPr>
       <w:keepNext/>
       <w:keepLines/>
@@ -1930,6 +3522,7 @@
     <w:name w:val="CQPNR07 Char"/>
     <w:basedOn w:val="DefaultParagraphFont"/>
     <w:link w:val="CQPNR07"/>
+    <w:rsid w:val="008D5F8C"/>
     <w:rPr>
       <w:rFonts w:ascii="Courier New" w:hAnsi="Courier New" w:cs="Courier New"/>
       <w:sz w:val="18"/>
@@ -1939,6 +3532,7 @@
     <w:name w:val="CQPNR08"/>
     <w:basedOn w:val="Normal"/>
     <w:link w:val="CQPNR08Char"/>
+    <w:rsid w:val="008D5F8C"/>
     <w:pPr>
       <w:keepNext/>
       <w:keepLines/>
@@ -1957,6 +3551,7 @@
     <w:name w:val="CQPNR08 Char"/>
     <w:basedOn w:val="DefaultParagraphFont"/>
     <w:link w:val="CQPNR08"/>
+    <w:rsid w:val="008D5F8C"/>
     <w:rPr>
       <w:rFonts w:ascii="Courier New" w:hAnsi="Courier New" w:cs="Courier New"/>
       <w:sz w:val="18"/>
@@ -1966,6 +3561,7 @@
     <w:name w:val="CQPNR09"/>
     <w:basedOn w:val="Normal"/>
     <w:link w:val="CQPNR09Char"/>
+    <w:rsid w:val="008D5F8C"/>
     <w:pPr>
       <w:keepNext/>
       <w:keepLines/>
@@ -1980,6 +3576,7 @@
     <w:name w:val="CQPNR09 Char"/>
     <w:basedOn w:val="DefaultParagraphFont"/>
     <w:link w:val="CQPNR09"/>
+    <w:rsid w:val="008D5F8C"/>
     <w:rPr>
       <w:rFonts w:ascii="Courier New" w:hAnsi="Courier New" w:cs="Courier New"/>
       <w:sz w:val="18"/>
@@ -1989,6 +3586,7 @@
     <w:name w:val="CQPNR10"/>
     <w:basedOn w:val="Normal"/>
     <w:link w:val="CQPNR10Char"/>
+    <w:rsid w:val="008D5F8C"/>
     <w:pPr>
       <w:keepNext/>
       <w:keepLines/>
@@ -2012,6 +3610,7 @@
     <w:name w:val="CQPNR10 Char"/>
     <w:basedOn w:val="DefaultParagraphFont"/>
     <w:link w:val="CQPNR10"/>
+    <w:rsid w:val="008D5F8C"/>
     <w:rPr>
       <w:rFonts w:ascii="Courier New" w:hAnsi="Courier New" w:cs="Courier New"/>
       <w:sz w:val="18"/>
@@ -2021,6 +3620,7 @@
     <w:name w:val="CQPNR11"/>
     <w:basedOn w:val="Normal"/>
     <w:link w:val="CQPNR11Char"/>
+    <w:rsid w:val="008D5F8C"/>
     <w:pPr>
       <w:keepNext/>
       <w:keepLines/>
@@ -2048,6 +3648,7 @@
     <w:name w:val="CQPNR11 Char"/>
     <w:basedOn w:val="DefaultParagraphFont"/>
     <w:link w:val="CQPNR11"/>
+    <w:rsid w:val="008D5F8C"/>
     <w:rPr>
       <w:rFonts w:ascii="Courier New" w:hAnsi="Courier New" w:cs="Courier New"/>
       <w:sz w:val="18"/>
@@ -2057,6 +3658,7 @@
     <w:name w:val="VPDummyLineStyle"/>
     <w:basedOn w:val="Normal"/>
     <w:link w:val="VPDummyLineStyleChar"/>
+    <w:rsid w:val="008D5F8C"/>
     <w:pPr>
       <w:pBdr>
         <w:top w:val="single" w:sz="4" w:space="1" w:color="auto"/>
@@ -2071,6 +3673,7 @@
     <w:name w:val="VPDummyLineStyle Char"/>
     <w:basedOn w:val="DefaultParagraphFont"/>
     <w:link w:val="VPDummyLineStyle"/>
+    <w:rsid w:val="008D5F8C"/>
     <w:rPr>
       <w:rFonts w:ascii="Courier New" w:hAnsi="Courier New" w:cs="Courier New"/>
       <w:sz w:val="2"/>
@@ -2082,6 +3685,7 @@
     <w:link w:val="HeaderChar"/>
     <w:uiPriority w:val="99"/>
     <w:unhideWhenUsed/>
+    <w:rsid w:val="008D5F8C"/>
     <w:pPr>
       <w:tabs>
         <w:tab w:val="center" w:pos="4513"/>
@@ -2095,6 +3699,7 @@
     <w:basedOn w:val="DefaultParagraphFont"/>
     <w:link w:val="Header"/>
     <w:uiPriority w:val="99"/>
+    <w:rsid w:val="008D5F8C"/>
   </w:style>
   <w:style w:type="paragraph" w:styleId="Footer">
     <w:name w:val="footer"/>
@@ -2102,6 +3707,7 @@
     <w:link w:val="FooterChar"/>
     <w:uiPriority w:val="99"/>
     <w:unhideWhenUsed/>
+    <w:rsid w:val="008D5F8C"/>
     <w:pPr>
       <w:tabs>
         <w:tab w:val="center" w:pos="4513"/>
@@ -2115,11 +3721,13 @@
     <w:basedOn w:val="DefaultParagraphFont"/>
     <w:link w:val="Footer"/>
     <w:uiPriority w:val="99"/>
+    <w:rsid w:val="008D5F8C"/>
   </w:style>
   <w:style w:type="paragraph" w:customStyle="1" w:styleId="CDP0105">
     <w:name w:val="CDP0105"/>
     <w:basedOn w:val="Normal"/>
     <w:link w:val="CDP0105Char"/>
+    <w:rsid w:val="00BB71D8"/>
     <w:pPr>
       <w:keepNext/>
       <w:keepLines/>
@@ -2137,6 +3745,7 @@
     <w:name w:val="CDP0105 Char"/>
     <w:basedOn w:val="DefaultParagraphFont"/>
     <w:link w:val="CDP0105"/>
+    <w:rsid w:val="00BB71D8"/>
     <w:rPr>
       <w:rFonts w:ascii="Courier New" w:hAnsi="Courier New" w:cs="Courier New"/>
       <w:b/>
@@ -2146,7 +3755,7 @@
 </w:styles>
 </file>
 
-<file path=word/theme/theme1.xml><?xml version="1.0" encoding="utf-8"?>
+<file path=word/theme/theme11.xml><?xml version="1.0" encoding="utf-8"?>
 <a:theme xmlns:a="http://schemas.openxmlformats.org/drawingml/2006/main" name="Office Theme">
   <a:themeElements>
     <a:clrScheme name="Office">

</xml_diff>